<commit_message>
FEAT: fix P1, rename P2
</commit_message>
<xml_diff>
--- a/P1_linear_regression/submission.docx
+++ b/P1_linear_regression/submission.docx
@@ -1,22 +1,24 @@
 
 <file path=word/document.xml><?xml version="1.0" encoding="utf-8"?>
-<w:document xmlns:wpc="http://schemas.microsoft.com/office/word/2010/wordprocessingCanvas" xmlns:mc="http://schemas.openxmlformats.org/markup-compatibility/2006" xmlns:o="urn:schemas-microsoft-com:office:office" xmlns:r="http://schemas.openxmlformats.org/officeDocument/2006/relationships" xmlns:m="http://schemas.openxmlformats.org/officeDocument/2006/math" xmlns:v="urn:schemas-microsoft-com:vml" xmlns:wp14="http://schemas.microsoft.com/office/word/2010/wordprocessingDrawing" xmlns:wp="http://schemas.openxmlformats.org/drawingml/2006/wordprocessingDrawing" xmlns:w10="urn:schemas-microsoft-com:office:word" xmlns:w="http://schemas.openxmlformats.org/wordprocessingml/2006/main" xmlns:w14="http://schemas.microsoft.com/office/word/2010/wordml" xmlns:w15="http://schemas.microsoft.com/office/word/2012/wordml" xmlns:wpg="http://schemas.microsoft.com/office/word/2010/wordprocessingGroup" xmlns:wpi="http://schemas.microsoft.com/office/word/2010/wordprocessingInk" xmlns:wne="http://schemas.microsoft.com/office/word/2006/wordml" xmlns:wps="http://schemas.microsoft.com/office/word/2010/wordprocessingShape" mc:Ignorable="w14 w15 wp14">
+<w:document xmlns:o="urn:schemas-microsoft-com:office:office" xmlns:r="http://schemas.openxmlformats.org/officeDocument/2006/relationships" xmlns:v="urn:schemas-microsoft-com:vml" xmlns:w="http://schemas.openxmlformats.org/wordprocessingml/2006/main" xmlns:w10="urn:schemas-microsoft-com:office:word" xmlns:wp="http://schemas.openxmlformats.org/drawingml/2006/wordprocessingDrawing" xmlns:wps="http://schemas.microsoft.com/office/word/2010/wordprocessingShape" xmlns:wpg="http://schemas.microsoft.com/office/word/2010/wordprocessingGroup" xmlns:mc="http://schemas.openxmlformats.org/markup-compatibility/2006" xmlns:wp14="http://schemas.microsoft.com/office/word/2010/wordprocessingDrawing" xmlns:w14="http://schemas.microsoft.com/office/word/2010/wordml" mc:Ignorable="w14 wp14">
   <w:body>
     <w:p>
       <w:pPr>
         <w:pStyle w:val="Heading2"/>
-        <w:keepNext w:val="0"/>
-        <w:keepLines w:val="0"/>
+        <w:keepNext/>
+        <w:keepLines w:val="false"/>
         <w:spacing w:before="240" w:after="40"/>
-        <w:contextualSpacing w:val="0"/>
-      </w:pPr>
-      <w:r>
+        <w:rPr/>
+      </w:pPr>
+      <w:r>
+        <w:rPr/>
         <w:t>Step 1: Business and Data Understanding</w:t>
       </w:r>
     </w:p>
     <w:p>
       <w:pPr>
         <w:pStyle w:val="Normal1"/>
+        <w:rPr/>
       </w:pPr>
       <w:r>
         <w:rPr>
@@ -30,17 +32,20 @@
     <w:p>
       <w:pPr>
         <w:pStyle w:val="Heading3"/>
-        <w:contextualSpacing w:val="0"/>
-      </w:pPr>
-      <w:bookmarkStart w:id="0" w:name="h.4q33d4wpzsp3" w:colFirst="0" w:colLast="0"/>
+        <w:spacing w:before="0" w:after="0"/>
+        <w:rPr/>
+      </w:pPr>
+      <w:bookmarkStart w:id="0" w:name="h.4q33d4wpzsp3"/>
       <w:bookmarkEnd w:id="0"/>
       <w:r>
+        <w:rPr/>
         <w:t>Key Decisions:</w:t>
       </w:r>
     </w:p>
     <w:p>
       <w:pPr>
         <w:pStyle w:val="Normal1"/>
+        <w:rPr/>
       </w:pPr>
       <w:r>
         <w:rPr>
@@ -54,7 +59,11 @@
     <w:p>
       <w:pPr>
         <w:pStyle w:val="Normal1"/>
-      </w:pPr>
+        <w:rPr/>
+      </w:pPr>
+      <w:r>
+        <w:rPr/>
+      </w:r>
     </w:p>
     <w:p>
       <w:pPr>
@@ -63,33 +72,48 @@
           <w:ilvl w:val="0"/>
           <w:numId w:val="3"/>
         </w:numPr>
-        <w:ind w:hanging="360"/>
-        <w:contextualSpacing/>
-      </w:pPr>
-      <w:r>
+        <w:spacing w:before="0" w:after="0"/>
+        <w:ind w:left="720" w:hanging="360"/>
+        <w:contextualSpacing/>
+        <w:rPr/>
+      </w:pPr>
+      <w:r>
+        <w:rPr/>
         <w:t>What decisions needs to be made?</w:t>
       </w:r>
     </w:p>
     <w:p>
       <w:pPr>
         <w:pStyle w:val="Normal1"/>
-        <w:contextualSpacing/>
-      </w:pPr>
-    </w:p>
-    <w:p>
-      <w:pPr>
-        <w:pStyle w:val="Normal1"/>
+        <w:spacing w:before="0" w:after="0"/>
+        <w:contextualSpacing/>
+        <w:rPr/>
+      </w:pPr>
+      <w:r>
+        <w:rPr/>
+      </w:r>
+    </w:p>
+    <w:p>
+      <w:pPr>
+        <w:pStyle w:val="Normal1"/>
+        <w:spacing w:before="0" w:after="0"/>
         <w:ind w:left="360" w:firstLine="360"/>
         <w:contextualSpacing/>
-      </w:pPr>
-      <w:r>
-        <w:t>Do we send out the catalogues to the new customers or not?</w:t>
-      </w:r>
-    </w:p>
-    <w:p>
-      <w:pPr>
-        <w:pStyle w:val="Normal1"/>
-      </w:pPr>
+        <w:rPr/>
+      </w:pPr>
+      <w:r>
+        <w:rPr/>
+        <w:t>We need to decide if we send out the catalogues to the new customers or not.</w:t>
+      </w:r>
+    </w:p>
+    <w:p>
+      <w:pPr>
+        <w:pStyle w:val="Normal1"/>
+        <w:rPr/>
+      </w:pPr>
+      <w:r>
+        <w:rPr/>
+      </w:r>
     </w:p>
     <w:p>
       <w:pPr>
@@ -98,54 +122,71 @@
           <w:ilvl w:val="0"/>
           <w:numId w:val="3"/>
         </w:numPr>
-        <w:ind w:hanging="360"/>
-        <w:contextualSpacing/>
-      </w:pPr>
-      <w:r>
+        <w:spacing w:before="0" w:after="0"/>
+        <w:ind w:left="720" w:hanging="360"/>
+        <w:contextualSpacing/>
+        <w:rPr/>
+      </w:pPr>
+      <w:r>
+        <w:rPr/>
         <w:t>What data is needed to inform those decisions?</w:t>
       </w:r>
     </w:p>
     <w:p>
       <w:pPr>
         <w:pStyle w:val="Normal1"/>
-        <w:ind w:left="720"/>
-        <w:contextualSpacing/>
-      </w:pPr>
-    </w:p>
-    <w:p>
-      <w:pPr>
-        <w:pStyle w:val="Normal1"/>
-        <w:ind w:left="720"/>
-        <w:contextualSpacing/>
-      </w:pPr>
-      <w:r>
-        <w:t>What is the expected profit from the 250 new customers?</w:t>
-      </w:r>
-    </w:p>
-    <w:p>
-      <w:pPr>
-        <w:pStyle w:val="Normal1"/>
-      </w:pPr>
+        <w:spacing w:before="0" w:after="0"/>
+        <w:ind w:left="720" w:hanging="0"/>
+        <w:contextualSpacing/>
+        <w:rPr/>
+      </w:pPr>
+      <w:r>
+        <w:rPr/>
+      </w:r>
+    </w:p>
+    <w:p>
+      <w:pPr>
+        <w:pStyle w:val="Normal1"/>
+        <w:spacing w:before="0" w:after="0"/>
+        <w:ind w:left="720" w:hanging="0"/>
+        <w:contextualSpacing/>
+        <w:rPr/>
+      </w:pPr>
+      <w:r>
+        <w:rPr/>
+        <w:t>What is the expected profit from the 250 new customers?  Will it exceed $10,000?  We will need the cost to send out the catalogues, as well as the expected profit for each new customer based on demographic/past purchase data on those customers.  We will need the same demographic/past purchase history on older customers, in order to make a predictive model.</w:t>
+      </w:r>
+    </w:p>
+    <w:p>
+      <w:pPr>
+        <w:pStyle w:val="Normal1"/>
+        <w:rPr/>
+      </w:pPr>
+      <w:r>
+        <w:rPr/>
+      </w:r>
     </w:p>
     <w:p>
       <w:pPr>
         <w:pStyle w:val="Heading2"/>
-        <w:keepNext w:val="0"/>
-        <w:keepLines w:val="0"/>
+        <w:keepNext/>
+        <w:keepLines w:val="false"/>
         <w:spacing w:before="240" w:after="40"/>
-        <w:contextualSpacing w:val="0"/>
-      </w:pPr>
-      <w:bookmarkStart w:id="1" w:name="h.ls5lpv8t7njq" w:colFirst="0" w:colLast="0"/>
-      <w:bookmarkStart w:id="2" w:name="h.sw6lgqeq9yr8" w:colFirst="0" w:colLast="0"/>
+        <w:rPr/>
+      </w:pPr>
+      <w:bookmarkStart w:id="1" w:name="h.sw6lgqeq9yr8"/>
+      <w:bookmarkStart w:id="2" w:name="h.ls5lpv8t7njq"/>
       <w:bookmarkEnd w:id="1"/>
       <w:bookmarkEnd w:id="2"/>
       <w:r>
+        <w:rPr/>
         <w:t>Step 2: Analysis, Modeling, and Validation</w:t>
       </w:r>
     </w:p>
     <w:p>
       <w:pPr>
         <w:pStyle w:val="Normal1"/>
+        <w:rPr/>
       </w:pPr>
       <w:r>
         <w:rPr>
@@ -161,14 +202,23 @@
         <w:pStyle w:val="Normal1"/>
         <w:rPr>
           <w:i/>
+          <w:i/>
           <w:sz w:val="20"/>
           <w:szCs w:val="20"/>
         </w:rPr>
       </w:pPr>
-    </w:p>
-    <w:p>
-      <w:pPr>
-        <w:pStyle w:val="Normal1"/>
+      <w:r>
+        <w:rPr>
+          <w:i/>
+          <w:sz w:val="20"/>
+          <w:szCs w:val="20"/>
+        </w:rPr>
+      </w:r>
+    </w:p>
+    <w:p>
+      <w:pPr>
+        <w:pStyle w:val="Normal1"/>
+        <w:rPr/>
       </w:pPr>
       <w:r>
         <w:rPr>
@@ -208,6 +258,7 @@
     <w:p>
       <w:pPr>
         <w:pStyle w:val="Normal1"/>
+        <w:rPr/>
       </w:pPr>
       <w:r>
         <w:rPr>
@@ -221,6 +272,7 @@
     <w:p>
       <w:pPr>
         <w:pStyle w:val="Normal1"/>
+        <w:rPr/>
       </w:pPr>
       <w:r>
         <w:rPr>
@@ -234,7 +286,11 @@
     <w:p>
       <w:pPr>
         <w:pStyle w:val="Normal1"/>
-      </w:pPr>
+        <w:rPr/>
+      </w:pPr>
+      <w:r>
+        <w:rPr/>
+      </w:r>
     </w:p>
     <w:p>
       <w:pPr>
@@ -243,24 +299,29 @@
           <w:ilvl w:val="0"/>
           <w:numId w:val="2"/>
         </w:numPr>
-        <w:ind w:hanging="360"/>
-        <w:contextualSpacing/>
-      </w:pPr>
-      <w:r>
+        <w:spacing w:before="0" w:after="0"/>
+        <w:ind w:left="720" w:hanging="360"/>
+        <w:contextualSpacing/>
+        <w:rPr/>
+      </w:pPr>
+      <w:r>
+        <w:rPr/>
         <w:t xml:space="preserve">How and why did you select the </w:t>
       </w:r>
-      <w:hyperlink r:id="rId5">
+      <w:hyperlink r:id="rId2">
         <w:r>
           <w:rPr>
+            <w:rStyle w:val="InternetLink"/>
             <w:color w:val="1155CC"/>
             <w:u w:val="single"/>
           </w:rPr>
           <w:t>predictor variables</w:t>
         </w:r>
       </w:hyperlink>
-      <w:hyperlink r:id="rId6">
+      <w:hyperlink r:id="rId3">
         <w:r>
           <w:rPr>
+            <w:rStyle w:val="InternetLink"/>
             <w:color w:val="1155CC"/>
             <w:u w:val="single"/>
           </w:rPr>
@@ -268,100 +329,56 @@
         </w:r>
       </w:hyperlink>
       <w:r>
+        <w:rPr/>
         <w:t xml:space="preserve"> in your model? You must explain how your continuous predictor variables you’ve chosen have a linear relationship with the target variable. Please refer to this </w:t>
       </w:r>
-      <w:hyperlink r:id="rId7" w:history="1">
+      <w:hyperlink r:id="rId4">
         <w:r>
           <w:rPr>
-            <w:rStyle w:val="Hyperlink"/>
+            <w:rStyle w:val="InternetLink"/>
           </w:rPr>
           <w:t>lesson</w:t>
         </w:r>
       </w:hyperlink>
       <w:r>
+        <w:rPr/>
         <w:t xml:space="preserve"> to help you explore your data and use scatterplots to search for linear relationships. You must include scatterplots in your answer.</w:t>
       </w:r>
     </w:p>
     <w:p>
       <w:pPr>
         <w:pStyle w:val="Normal1"/>
-        <w:ind w:left="1080"/>
-        <w:contextualSpacing/>
-      </w:pPr>
-    </w:p>
-    <w:p>
-      <w:pPr>
-        <w:pStyle w:val="Normal1"/>
-        <w:ind w:left="1080"/>
-        <w:contextualSpacing/>
-      </w:pPr>
-      <w:r>
-        <w:t xml:space="preserve">I selected customer segment and avg num products purchased.  These appear to have a linear relationship with profit from the scatterplots.  I also looked at avg num years as a customer, and this did not </w:t>
-      </w:r>
-      <w:r>
-        <w:t>appear related to profit</w:t>
-      </w:r>
-      <w:r>
-        <w:t xml:space="preserve">.  </w:t>
-      </w:r>
-      <w:r>
-        <w:t>The</w:t>
-      </w:r>
-      <w:r>
-        <w:t xml:space="preserve"> p-value from a linear regression </w:t>
-      </w:r>
-      <w:r>
-        <w:t>showed years as c</w:t>
-      </w:r>
-      <w:r>
-        <w:t>ustomer had a p-value of 0.104</w:t>
-      </w:r>
-      <w:r>
-        <w:t xml:space="preserve"> (&gt; 0.05), which means we accept the null hypothesis, which is that the predictor variable has no relationship to the target.  </w:t>
-      </w:r>
-    </w:p>
-    <w:p>
-      <w:pPr>
-        <w:pStyle w:val="Normal1"/>
-        <w:ind w:left="1080"/>
-        <w:contextualSpacing/>
-      </w:pPr>
-      <w:r>
-        <w:lastRenderedPageBreak/>
-        <w:pict>
-          <v:shapetype id="_x0000_t75" coordsize="21600,21600" o:spt="75" o:preferrelative="t" path="m@4@5l@4@11@9@11@9@5xe" filled="f" stroked="f">
-            <v:stroke joinstyle="miter"/>
-            <v:formulas>
-              <v:f eqn="if lineDrawn pixelLineWidth 0"/>
-              <v:f eqn="sum @0 1 0"/>
-              <v:f eqn="sum 0 0 @1"/>
-              <v:f eqn="prod @2 1 2"/>
-              <v:f eqn="prod @3 21600 pixelWidth"/>
-              <v:f eqn="prod @3 21600 pixelHeight"/>
-              <v:f eqn="sum @0 0 1"/>
-              <v:f eqn="prod @6 1 2"/>
-              <v:f eqn="prod @7 21600 pixelWidth"/>
-              <v:f eqn="sum @8 21600 0"/>
-              <v:f eqn="prod @7 21600 pixelHeight"/>
-              <v:f eqn="sum @10 21600 0"/>
-            </v:formulas>
-            <v:path o:extrusionok="f" gradientshapeok="t" o:connecttype="rect"/>
-            <o:lock v:ext="edit" aspectratio="t"/>
-          </v:shapetype>
-          <v:shape id="_x0000_i1026" type="#_x0000_t75" style="width:330pt;height:246pt">
-            <v:imagedata r:id="rId8" o:title="loyalty_level"/>
-          </v:shape>
-        </w:pict>
-      </w:r>
-      <w:r>
-        <w:rPr>
-          <w:noProof/>
-        </w:rPr>
+        <w:spacing w:before="0" w:after="0"/>
+        <w:ind w:left="1080" w:hanging="0"/>
+        <w:contextualSpacing/>
+        <w:rPr/>
+      </w:pPr>
+      <w:r>
+        <w:rPr/>
+      </w:r>
+    </w:p>
+    <w:p>
+      <w:pPr>
+        <w:pStyle w:val="Normal1"/>
+        <w:spacing w:before="0" w:after="0"/>
+        <w:ind w:left="1080" w:hanging="0"/>
+        <w:contextualSpacing/>
+        <w:rPr/>
+      </w:pPr>
+      <w:r>
         <w:drawing>
-          <wp:inline distT="0" distB="0" distL="0" distR="0">
-            <wp:extent cx="4276725" cy="3190875"/>
-            <wp:effectExtent l="0" t="0" r="9525" b="9525"/>
-            <wp:docPr id="1" name="Picture 1" descr="C:\Users\words\AppData\Local\Microsoft\Windows\INetCache\Content.Word\avg_num_prod_purch.png"/>
+          <wp:anchor behindDoc="0" distT="0" distB="0" distL="0" distR="0" simplePos="0" locked="0" layoutInCell="1" allowOverlap="1" relativeHeight="3">
+            <wp:simplePos x="0" y="0"/>
+            <wp:positionH relativeFrom="page">
+              <wp:posOffset>1593215</wp:posOffset>
+            </wp:positionH>
+            <wp:positionV relativeFrom="page">
+              <wp:posOffset>2401570</wp:posOffset>
+            </wp:positionV>
+            <wp:extent cx="4271010" cy="3202940"/>
+            <wp:effectExtent l="0" t="0" r="0" b="0"/>
+            <wp:wrapSquare wrapText="largest"/>
+            <wp:docPr id="1" name="Image1" descr=""/>
             <wp:cNvGraphicFramePr>
               <a:graphicFrameLocks xmlns:a="http://schemas.openxmlformats.org/drawingml/2006/main" noChangeAspect="1"/>
             </wp:cNvGraphicFramePr>
@@ -369,20 +386,13 @@
               <a:graphicData uri="http://schemas.openxmlformats.org/drawingml/2006/picture">
                 <pic:pic xmlns:pic="http://schemas.openxmlformats.org/drawingml/2006/picture">
                   <pic:nvPicPr>
-                    <pic:cNvPr id="0" name="Picture 13" descr="C:\Users\words\AppData\Local\Microsoft\Windows\INetCache\Content.Word\avg_num_prod_purch.png"/>
+                    <pic:cNvPr id="1" name="Image1" descr=""/>
                     <pic:cNvPicPr>
                       <a:picLocks noChangeAspect="1" noChangeArrowheads="1"/>
                     </pic:cNvPicPr>
                   </pic:nvPicPr>
                   <pic:blipFill>
-                    <a:blip r:embed="rId9">
-                      <a:extLst>
-                        <a:ext uri="{28A0092B-C50C-407E-A947-70E740481C1C}">
-                          <a14:useLocalDpi xmlns:a14="http://schemas.microsoft.com/office/drawing/2010/main" val="0"/>
-                        </a:ext>
-                      </a:extLst>
-                    </a:blip>
-                    <a:srcRect/>
+                    <a:blip r:embed="rId5"/>
                     <a:stretch>
                       <a:fillRect/>
                     </a:stretch>
@@ -390,134 +400,30 @@
                   <pic:spPr bwMode="auto">
                     <a:xfrm>
                       <a:off x="0" y="0"/>
-                      <a:ext cx="4276725" cy="3190875"/>
+                      <a:ext cx="4271010" cy="3202940"/>
                     </a:xfrm>
                     <a:prstGeom prst="rect">
                       <a:avLst/>
                     </a:prstGeom>
-                    <a:noFill/>
-                    <a:ln>
-                      <a:noFill/>
-                    </a:ln>
                   </pic:spPr>
                 </pic:pic>
               </a:graphicData>
             </a:graphic>
-          </wp:inline>
+          </wp:anchor>
         </w:drawing>
-      </w:r>
-      <w:r>
-        <w:lastRenderedPageBreak/>
-        <w:pict>
-          <v:shape id="_x0000_i1025" type="#_x0000_t75" style="width:333pt;height:248.25pt">
-            <v:imagedata r:id="rId10" o:title="num_years_customer"/>
-          </v:shape>
-        </w:pict>
-      </w:r>
-    </w:p>
-    <w:p>
-      <w:pPr>
-        <w:pStyle w:val="Normal1"/>
-        <w:ind w:left="1080"/>
-        <w:contextualSpacing/>
-      </w:pPr>
-    </w:p>
-    <w:p>
-      <w:pPr>
-        <w:pStyle w:val="Normal1"/>
-        <w:ind w:left="1080"/>
-        <w:contextualSpacing/>
-      </w:pPr>
-    </w:p>
-    <w:p>
-      <w:pPr>
-        <w:pStyle w:val="Normal1"/>
-      </w:pPr>
-    </w:p>
-    <w:p>
-      <w:pPr>
-        <w:pStyle w:val="Normal1"/>
-        <w:numPr>
-          <w:ilvl w:val="0"/>
-          <w:numId w:val="2"/>
-        </w:numPr>
-        <w:ind w:hanging="360"/>
-        <w:contextualSpacing/>
-      </w:pPr>
-      <w:r>
-        <w:t>Explain why you believe your linear model is a good model. You must justify your reasoning using the statistical results that your regression model created. For each variable you selected, please justify how each variable is a good fit for your model by using the p-values and R-squared values that your model produced.</w:t>
-      </w:r>
-    </w:p>
-    <w:p>
-      <w:pPr>
-        <w:pStyle w:val="Normal1"/>
-        <w:ind w:left="720"/>
-        <w:contextualSpacing/>
-      </w:pPr>
-    </w:p>
-    <w:p>
-      <w:pPr>
-        <w:pStyle w:val="Normal1"/>
-        <w:ind w:left="720"/>
-        <w:contextualSpacing/>
-      </w:pPr>
-      <w:r>
-        <w:t xml:space="preserve">The model has a </w:t>
-      </w:r>
-      <w:r>
-        <w:t>decent</w:t>
-      </w:r>
-      <w:r>
-        <w:t xml:space="preserve"> adjusted r-squared value (0.</w:t>
-      </w:r>
-      <w:r>
-        <w:t>837</w:t>
-      </w:r>
-      <w:r>
-        <w:t xml:space="preserve">) and the p-values of the coefficients are 0.0, meaning they have a meaningful relationship to the target variable.  The regression summary from statsmodels </w:t>
-      </w:r>
-      <w:r>
-        <w:t xml:space="preserve">(Python) </w:t>
-      </w:r>
-      <w:r>
-        <w:t>follows:</w:t>
-      </w:r>
-    </w:p>
-    <w:p>
-      <w:pPr>
-        <w:pStyle w:val="Normal1"/>
-        <w:ind w:left="720"/>
-        <w:contextualSpacing/>
-      </w:pPr>
-    </w:p>
-    <w:p>
-      <w:pPr>
-        <w:pStyle w:val="Normal1"/>
-        <w:ind w:left="720"/>
-        <w:contextualSpacing/>
-        <w:rPr>
-          <w:noProof/>
-        </w:rPr>
-      </w:pPr>
-    </w:p>
-    <w:p>
-      <w:pPr>
-        <w:pStyle w:val="Normal1"/>
-        <w:ind w:left="720"/>
-        <w:contextualSpacing/>
-        <w:rPr>
-          <w:noProof/>
-        </w:rPr>
-      </w:pPr>
-      <w:r>
-        <w:rPr>
-          <w:noProof/>
-        </w:rPr>
         <w:drawing>
-          <wp:inline distT="0" distB="0" distL="0" distR="0" wp14:anchorId="3270F2D2" wp14:editId="7953567B">
-            <wp:extent cx="4752975" cy="2602187"/>
-            <wp:effectExtent l="0" t="0" r="0" b="8255"/>
-            <wp:docPr id="4" name="Picture 4"/>
+          <wp:anchor behindDoc="0" distT="0" distB="0" distL="0" distR="0" simplePos="0" locked="0" layoutInCell="1" allowOverlap="1" relativeHeight="4">
+            <wp:simplePos x="0" y="0"/>
+            <wp:positionH relativeFrom="page">
+              <wp:posOffset>1593215</wp:posOffset>
+            </wp:positionH>
+            <wp:positionV relativeFrom="page">
+              <wp:posOffset>5603875</wp:posOffset>
+            </wp:positionV>
+            <wp:extent cx="4300855" cy="3225800"/>
+            <wp:effectExtent l="0" t="0" r="0" b="0"/>
+            <wp:wrapSquare wrapText="largest"/>
+            <wp:docPr id="2" name="Image2" descr=""/>
             <wp:cNvGraphicFramePr>
               <a:graphicFrameLocks xmlns:a="http://schemas.openxmlformats.org/drawingml/2006/main" noChangeAspect="1"/>
             </wp:cNvGraphicFramePr>
@@ -525,59 +431,283 @@
               <a:graphicData uri="http://schemas.openxmlformats.org/drawingml/2006/picture">
                 <pic:pic xmlns:pic="http://schemas.openxmlformats.org/drawingml/2006/picture">
                   <pic:nvPicPr>
-                    <pic:cNvPr id="1" name=""/>
-                    <pic:cNvPicPr/>
+                    <pic:cNvPr id="2" name="Image2" descr=""/>
+                    <pic:cNvPicPr>
+                      <a:picLocks noChangeAspect="1" noChangeArrowheads="1"/>
+                    </pic:cNvPicPr>
                   </pic:nvPicPr>
-                  <pic:blipFill rotWithShape="1">
-                    <a:blip r:embed="rId11"/>
-                    <a:srcRect l="11699" t="23090" r="30929" b="21037"/>
-                    <a:stretch/>
+                  <pic:blipFill>
+                    <a:blip r:embed="rId6"/>
+                    <a:stretch>
+                      <a:fillRect/>
+                    </a:stretch>
                   </pic:blipFill>
                   <pic:spPr bwMode="auto">
                     <a:xfrm>
                       <a:off x="0" y="0"/>
-                      <a:ext cx="4770855" cy="2611976"/>
+                      <a:ext cx="4300855" cy="3225800"/>
                     </a:xfrm>
                     <a:prstGeom prst="rect">
                       <a:avLst/>
                     </a:prstGeom>
-                    <a:ln>
-                      <a:noFill/>
-                    </a:ln>
-                    <a:extLst>
-                      <a:ext uri="{53640926-AAD7-44D8-BBD7-CCE9431645EC}">
-                        <a14:shadowObscured xmlns:a14="http://schemas.microsoft.com/office/drawing/2010/main"/>
-                      </a:ext>
-                    </a:extLst>
                   </pic:spPr>
                 </pic:pic>
               </a:graphicData>
             </a:graphic>
-          </wp:inline>
+          </wp:anchor>
         </w:drawing>
       </w:r>
-    </w:p>
-    <w:p>
-      <w:pPr>
-        <w:pStyle w:val="Normal1"/>
-        <w:ind w:left="720"/>
-        <w:contextualSpacing/>
-        <w:rPr>
-          <w:noProof/>
-        </w:rPr>
-      </w:pPr>
-    </w:p>
-    <w:p>
-      <w:pPr>
-        <w:pStyle w:val="Normal1"/>
-        <w:ind w:left="720"/>
-        <w:contextualSpacing/>
-      </w:pPr>
-    </w:p>
-    <w:p>
-      <w:pPr>
-        <w:pStyle w:val="Normal1"/>
-      </w:pPr>
+      <w:r>
+        <w:rPr/>
+        <w:t>I</w:t>
+      </w:r>
+      <w:r>
+        <w:rPr/>
+        <w:t xml:space="preserve"> selected customer segment and avg num products purchased.  These appear to have a linear relationship with profit from the scatterplots.  I also looked at avg num years as a customer, and this did not appear related to profit.  The p-value from a linear regression showed years as customer had a p-value of 0.104 (&gt; 0.05), which means we accept the null hypothesis, which is that the predictor variable has no relationship to the target.  </w:t>
+      </w:r>
+    </w:p>
+    <w:p>
+      <w:pPr>
+        <w:pStyle w:val="Normal1"/>
+        <w:spacing w:before="0" w:after="0"/>
+        <w:ind w:left="1080" w:hanging="0"/>
+        <w:contextualSpacing/>
+        <w:rPr/>
+      </w:pPr>
+      <w:r>
+        <w:rPr/>
+      </w:r>
+    </w:p>
+    <w:p>
+      <w:pPr>
+        <w:pStyle w:val="Normal1"/>
+        <w:spacing w:before="0" w:after="0"/>
+        <w:ind w:left="1080" w:hanging="0"/>
+        <w:contextualSpacing/>
+        <w:rPr/>
+      </w:pPr>
+      <w:r>
+        <w:rPr/>
+      </w:r>
+    </w:p>
+    <w:p>
+      <w:pPr>
+        <w:pStyle w:val="Normal1"/>
+        <w:spacing w:before="0" w:after="0"/>
+        <w:ind w:left="1080" w:hanging="0"/>
+        <w:contextualSpacing/>
+        <w:rPr/>
+      </w:pPr>
+      <w:r>
+        <w:rPr/>
+      </w:r>
+    </w:p>
+    <w:p>
+      <w:pPr>
+        <w:pStyle w:val="Normal1"/>
+        <w:spacing w:before="0" w:after="0"/>
+        <w:ind w:left="1080" w:hanging="0"/>
+        <w:contextualSpacing/>
+        <w:rPr/>
+      </w:pPr>
+      <w:r>
+        <w:rPr/>
+        <w:drawing>
+          <wp:anchor behindDoc="0" distT="0" distB="0" distL="0" distR="0" simplePos="0" locked="0" layoutInCell="1" allowOverlap="1" relativeHeight="5">
+            <wp:simplePos x="0" y="0"/>
+            <wp:positionH relativeFrom="column">
+              <wp:posOffset>808990</wp:posOffset>
+            </wp:positionH>
+            <wp:positionV relativeFrom="paragraph">
+              <wp:posOffset>-83820</wp:posOffset>
+            </wp:positionV>
+            <wp:extent cx="4112895" cy="3084830"/>
+            <wp:effectExtent l="0" t="0" r="0" b="0"/>
+            <wp:wrapSquare wrapText="largest"/>
+            <wp:docPr id="3" name="Image3" descr=""/>
+            <wp:cNvGraphicFramePr>
+              <a:graphicFrameLocks xmlns:a="http://schemas.openxmlformats.org/drawingml/2006/main" noChangeAspect="1"/>
+            </wp:cNvGraphicFramePr>
+            <a:graphic xmlns:a="http://schemas.openxmlformats.org/drawingml/2006/main">
+              <a:graphicData uri="http://schemas.openxmlformats.org/drawingml/2006/picture">
+                <pic:pic xmlns:pic="http://schemas.openxmlformats.org/drawingml/2006/picture">
+                  <pic:nvPicPr>
+                    <pic:cNvPr id="3" name="Image3" descr=""/>
+                    <pic:cNvPicPr>
+                      <a:picLocks noChangeAspect="1" noChangeArrowheads="1"/>
+                    </pic:cNvPicPr>
+                  </pic:nvPicPr>
+                  <pic:blipFill>
+                    <a:blip r:embed="rId7"/>
+                    <a:stretch>
+                      <a:fillRect/>
+                    </a:stretch>
+                  </pic:blipFill>
+                  <pic:spPr bwMode="auto">
+                    <a:xfrm>
+                      <a:off x="0" y="0"/>
+                      <a:ext cx="4112895" cy="3084830"/>
+                    </a:xfrm>
+                    <a:prstGeom prst="rect">
+                      <a:avLst/>
+                    </a:prstGeom>
+                  </pic:spPr>
+                </pic:pic>
+              </a:graphicData>
+            </a:graphic>
+          </wp:anchor>
+        </w:drawing>
+      </w:r>
+    </w:p>
+    <w:p>
+      <w:pPr>
+        <w:pStyle w:val="Normal1"/>
+        <w:spacing w:before="0" w:after="0"/>
+        <w:ind w:left="1080" w:hanging="0"/>
+        <w:contextualSpacing/>
+        <w:rPr/>
+      </w:pPr>
+      <w:r>
+        <w:rPr/>
+      </w:r>
+    </w:p>
+    <w:p>
+      <w:pPr>
+        <w:pStyle w:val="Normal1"/>
+        <w:spacing w:before="0" w:after="0"/>
+        <w:ind w:left="1080" w:hanging="0"/>
+        <w:contextualSpacing/>
+        <w:rPr/>
+      </w:pPr>
+      <w:r>
+        <w:rPr/>
+      </w:r>
+    </w:p>
+    <w:p>
+      <w:pPr>
+        <w:pStyle w:val="Normal1"/>
+        <w:rPr/>
+      </w:pPr>
+      <w:r>
+        <w:rPr/>
+      </w:r>
+    </w:p>
+    <w:p>
+      <w:pPr>
+        <w:pStyle w:val="Normal1"/>
+        <w:rPr/>
+      </w:pPr>
+      <w:r>
+        <w:rPr/>
+      </w:r>
+    </w:p>
+    <w:p>
+      <w:pPr>
+        <w:pStyle w:val="Normal1"/>
+        <w:rPr/>
+      </w:pPr>
+      <w:r>
+        <w:rPr/>
+      </w:r>
+    </w:p>
+    <w:p>
+      <w:pPr>
+        <w:pStyle w:val="Normal1"/>
+        <w:rPr/>
+      </w:pPr>
+      <w:r>
+        <w:rPr/>
+      </w:r>
+    </w:p>
+    <w:p>
+      <w:pPr>
+        <w:pStyle w:val="Normal1"/>
+        <w:rPr/>
+      </w:pPr>
+      <w:r>
+        <w:rPr/>
+      </w:r>
+    </w:p>
+    <w:p>
+      <w:pPr>
+        <w:pStyle w:val="Normal1"/>
+        <w:rPr/>
+      </w:pPr>
+      <w:r>
+        <w:rPr/>
+      </w:r>
+    </w:p>
+    <w:p>
+      <w:pPr>
+        <w:pStyle w:val="Normal1"/>
+        <w:rPr/>
+      </w:pPr>
+      <w:r>
+        <w:rPr/>
+      </w:r>
+    </w:p>
+    <w:p>
+      <w:pPr>
+        <w:pStyle w:val="Normal1"/>
+        <w:rPr/>
+      </w:pPr>
+      <w:r>
+        <w:rPr/>
+      </w:r>
+    </w:p>
+    <w:p>
+      <w:pPr>
+        <w:pStyle w:val="Normal1"/>
+        <w:rPr/>
+      </w:pPr>
+      <w:r>
+        <w:rPr/>
+      </w:r>
+    </w:p>
+    <w:p>
+      <w:pPr>
+        <w:pStyle w:val="Normal1"/>
+        <w:rPr/>
+      </w:pPr>
+      <w:r>
+        <w:rPr/>
+      </w:r>
+    </w:p>
+    <w:p>
+      <w:pPr>
+        <w:pStyle w:val="Normal1"/>
+        <w:rPr/>
+      </w:pPr>
+      <w:r>
+        <w:rPr/>
+      </w:r>
+    </w:p>
+    <w:p>
+      <w:pPr>
+        <w:pStyle w:val="Normal1"/>
+        <w:rPr/>
+      </w:pPr>
+      <w:r>
+        <w:rPr/>
+      </w:r>
+    </w:p>
+    <w:p>
+      <w:pPr>
+        <w:pStyle w:val="Normal1"/>
+        <w:rPr/>
+      </w:pPr>
+      <w:r>
+        <w:rPr/>
+      </w:r>
+    </w:p>
+    <w:p>
+      <w:pPr>
+        <w:pStyle w:val="Normal1"/>
+        <w:rPr/>
+      </w:pPr>
+      <w:r>
+        <w:rPr/>
+      </w:r>
     </w:p>
     <w:p>
       <w:pPr>
@@ -586,46 +716,317 @@
           <w:ilvl w:val="0"/>
           <w:numId w:val="2"/>
         </w:numPr>
-        <w:ind w:hanging="360"/>
-        <w:contextualSpacing/>
-      </w:pPr>
-      <w:r>
+        <w:spacing w:before="0" w:after="0"/>
+        <w:ind w:left="720" w:hanging="360"/>
+        <w:contextualSpacing/>
+        <w:rPr/>
+      </w:pPr>
+      <w:r>
+        <w:rPr/>
+        <w:t>Explain why you believe your linear model is a good model. You must justify your reasoning using the statistical results that your regression model created. For each variable you selected, please justify how each variable is a good fit for your model by using the p-values and R-squared values that your model produced.</w:t>
+      </w:r>
+    </w:p>
+    <w:p>
+      <w:pPr>
+        <w:pStyle w:val="Normal1"/>
+        <w:spacing w:before="0" w:after="0"/>
+        <w:ind w:left="720" w:hanging="0"/>
+        <w:contextualSpacing/>
+        <w:rPr/>
+      </w:pPr>
+      <w:r>
+        <w:rPr/>
+      </w:r>
+    </w:p>
+    <w:p>
+      <w:pPr>
+        <w:pStyle w:val="Normal1"/>
+        <w:spacing w:before="0" w:after="0"/>
+        <w:ind w:left="720" w:hanging="0"/>
+        <w:contextualSpacing/>
+        <w:rPr/>
+      </w:pPr>
+      <w:r>
+        <w:rPr/>
+        <w:t>The model has a decent adjusted r-squared value (0.837) and the p-values of the coefficients are 0.0, meaning they have a meaningful relationship to the target variable.  The regression summary from statsmodels (Python) follows:</w:t>
+      </w:r>
+    </w:p>
+    <w:p>
+      <w:pPr>
+        <w:pStyle w:val="Normal1"/>
+        <w:spacing w:before="0" w:after="0"/>
+        <w:ind w:left="720" w:hanging="0"/>
+        <w:contextualSpacing/>
+        <w:rPr/>
+      </w:pPr>
+      <w:r>
+        <w:rPr/>
+      </w:r>
+    </w:p>
+    <w:p>
+      <w:pPr>
+        <w:pStyle w:val="Normal1"/>
+        <w:spacing w:before="0" w:after="0"/>
+        <w:ind w:left="720" w:hanging="0"/>
+        <w:contextualSpacing/>
+        <w:rPr/>
+      </w:pPr>
+      <w:r>
+        <w:rPr/>
+        <w:drawing>
+          <wp:anchor behindDoc="0" distT="0" distB="0" distL="0" distR="0" simplePos="0" locked="0" layoutInCell="1" allowOverlap="1" relativeHeight="2">
+            <wp:simplePos x="0" y="0"/>
+            <wp:positionH relativeFrom="column">
+              <wp:posOffset>457200</wp:posOffset>
+            </wp:positionH>
+            <wp:positionV relativeFrom="paragraph">
+              <wp:posOffset>15240</wp:posOffset>
+            </wp:positionV>
+            <wp:extent cx="5135880" cy="2538095"/>
+            <wp:effectExtent l="0" t="0" r="0" b="0"/>
+            <wp:wrapSquare wrapText="bothSides"/>
+            <wp:docPr id="4" name="Image4" descr=""/>
+            <wp:cNvGraphicFramePr>
+              <a:graphicFrameLocks xmlns:a="http://schemas.openxmlformats.org/drawingml/2006/main" noChangeAspect="1"/>
+            </wp:cNvGraphicFramePr>
+            <a:graphic xmlns:a="http://schemas.openxmlformats.org/drawingml/2006/main">
+              <a:graphicData uri="http://schemas.openxmlformats.org/drawingml/2006/picture">
+                <pic:pic xmlns:pic="http://schemas.openxmlformats.org/drawingml/2006/picture">
+                  <pic:nvPicPr>
+                    <pic:cNvPr id="4" name="Image4" descr=""/>
+                    <pic:cNvPicPr>
+                      <a:picLocks noChangeAspect="1" noChangeArrowheads="1"/>
+                    </pic:cNvPicPr>
+                  </pic:nvPicPr>
+                  <pic:blipFill>
+                    <a:blip r:embed="rId8"/>
+                    <a:srcRect l="0" t="11156" r="34289" b="31082"/>
+                    <a:stretch>
+                      <a:fillRect/>
+                    </a:stretch>
+                  </pic:blipFill>
+                  <pic:spPr bwMode="auto">
+                    <a:xfrm>
+                      <a:off x="0" y="0"/>
+                      <a:ext cx="5135880" cy="2538095"/>
+                    </a:xfrm>
+                    <a:prstGeom prst="rect">
+                      <a:avLst/>
+                    </a:prstGeom>
+                  </pic:spPr>
+                </pic:pic>
+              </a:graphicData>
+            </a:graphic>
+          </wp:anchor>
+        </w:drawing>
+      </w:r>
+    </w:p>
+    <w:p>
+      <w:pPr>
+        <w:pStyle w:val="Normal1"/>
+        <w:spacing w:before="0" w:after="0"/>
+        <w:ind w:left="720" w:hanging="0"/>
+        <w:contextualSpacing/>
+        <w:rPr/>
+      </w:pPr>
+      <w:r>
+        <w:rPr/>
+      </w:r>
+    </w:p>
+    <w:p>
+      <w:pPr>
+        <w:pStyle w:val="Normal1"/>
+        <w:spacing w:before="0" w:after="0"/>
+        <w:ind w:left="720" w:hanging="0"/>
+        <w:contextualSpacing/>
+        <w:rPr/>
+      </w:pPr>
+      <w:r>
+        <w:rPr/>
+      </w:r>
+    </w:p>
+    <w:p>
+      <w:pPr>
+        <w:pStyle w:val="Normal1"/>
+        <w:spacing w:before="0" w:after="0"/>
+        <w:ind w:left="720" w:hanging="0"/>
+        <w:contextualSpacing/>
+        <w:rPr/>
+      </w:pPr>
+      <w:r>
+        <w:rPr/>
+      </w:r>
+    </w:p>
+    <w:p>
+      <w:pPr>
+        <w:pStyle w:val="Normal1"/>
+        <w:rPr/>
+      </w:pPr>
+      <w:r>
+        <w:rPr/>
+      </w:r>
+    </w:p>
+    <w:p>
+      <w:pPr>
+        <w:pStyle w:val="Normal1"/>
+        <w:numPr>
+          <w:ilvl w:val="0"/>
+          <w:numId w:val="2"/>
+        </w:numPr>
+        <w:spacing w:before="0" w:after="0"/>
+        <w:ind w:left="720" w:hanging="360"/>
+        <w:contextualSpacing/>
+        <w:rPr/>
+      </w:pPr>
+      <w:r>
+        <w:rPr/>
         <w:t>What is the best linear regression equation based on the available data? Each coefficient should have no more than 2 digits after the decimal (ex: 1.28)</w:t>
       </w:r>
     </w:p>
     <w:p>
       <w:pPr>
         <w:pStyle w:val="Normal1"/>
-        <w:contextualSpacing/>
-      </w:pPr>
-    </w:p>
-    <w:p>
-      <w:pPr>
-        <w:pStyle w:val="Normal1"/>
-        <w:ind w:left="720"/>
-        <w:contextualSpacing/>
-      </w:pPr>
-      <w:r>
-        <w:t xml:space="preserve">Profit = </w:t>
-      </w:r>
-      <w:r>
-        <w:t>CC_only * 40.34 + Loyaly_club_only * -34.33 + loyalty_club_and_cc * 181.25 + store_mailing_list * -82.37 + Avg_num_purch_prods * 33.49 + 104.89</w:t>
+        <w:numPr>
+          <w:ilvl w:val="0"/>
+          <w:numId w:val="0"/>
+        </w:numPr>
+        <w:spacing w:before="0" w:after="0"/>
+        <w:ind w:left="1080" w:hanging="0"/>
+        <w:contextualSpacing/>
+        <w:rPr/>
+      </w:pPr>
+      <w:r>
+        <w:rPr/>
+      </w:r>
+    </w:p>
+    <w:p>
+      <w:pPr>
+        <w:pStyle w:val="Normal1"/>
+        <w:spacing w:before="0" w:after="0"/>
+        <w:ind w:left="720" w:hanging="0"/>
+        <w:contextualSpacing/>
+        <w:rPr/>
+      </w:pPr>
+      <w:r>
+        <w:rPr/>
+        <w:t>Revenue</w:t>
+      </w:r>
+      <w:r>
+        <w:rPr/>
+        <w:t xml:space="preserve"> = </w:t>
+      </w:r>
+    </w:p>
+    <w:p>
+      <w:pPr>
+        <w:pStyle w:val="Normal1"/>
+        <w:spacing w:before="0" w:after="0"/>
+        <w:ind w:left="720" w:hanging="0"/>
+        <w:contextualSpacing/>
+        <w:rPr/>
+      </w:pPr>
+      <w:r>
+        <w:rPr/>
+        <w:t>CC_only * 0</w:t>
+      </w:r>
+    </w:p>
+    <w:p>
+      <w:pPr>
+        <w:pStyle w:val="Normal1"/>
+        <w:spacing w:before="0" w:after="0"/>
+        <w:ind w:left="720" w:hanging="0"/>
+        <w:contextualSpacing/>
+        <w:rPr/>
+      </w:pPr>
+      <w:r>
+        <w:rPr/>
+        <w:t xml:space="preserve">+ </w:t>
+      </w:r>
+      <w:r>
+        <w:rPr/>
+        <w:t>Loyaly_club_only * -149.36</w:t>
+      </w:r>
+    </w:p>
+    <w:p>
+      <w:pPr>
+        <w:pStyle w:val="Normal1"/>
+        <w:spacing w:before="0" w:after="0"/>
+        <w:ind w:left="720" w:hanging="0"/>
+        <w:contextualSpacing/>
+        <w:rPr/>
+      </w:pPr>
+      <w:r>
+        <w:rPr/>
+        <w:t>+ loyalty_club_and_cc * 281.84</w:t>
+      </w:r>
+    </w:p>
+    <w:p>
+      <w:pPr>
+        <w:pStyle w:val="Normal1"/>
+        <w:spacing w:before="0" w:after="0"/>
+        <w:ind w:left="720" w:hanging="0"/>
+        <w:contextualSpacing/>
+        <w:rPr/>
+      </w:pPr>
+      <w:r>
+        <w:rPr/>
+        <w:t>+ store_mailing_list * -245.42</w:t>
+      </w:r>
+    </w:p>
+    <w:p>
+      <w:pPr>
+        <w:pStyle w:val="Normal1"/>
+        <w:spacing w:before="0" w:after="0"/>
+        <w:ind w:left="720" w:hanging="0"/>
+        <w:contextualSpacing/>
+        <w:rPr/>
+      </w:pPr>
+      <w:r>
+        <w:rPr/>
+        <w:t>+ Avg_num_purch_prods * 66.98</w:t>
+      </w:r>
+    </w:p>
+    <w:p>
+      <w:pPr>
+        <w:pStyle w:val="Normal1"/>
+        <w:spacing w:before="0" w:after="0"/>
+        <w:ind w:left="720" w:hanging="0"/>
+        <w:contextualSpacing/>
+        <w:rPr/>
+      </w:pPr>
+      <w:r>
+        <w:rPr/>
+        <w:t>+ 303.46</w:t>
+      </w:r>
+    </w:p>
+    <w:p>
+      <w:pPr>
+        <w:pStyle w:val="Normal1"/>
+        <w:spacing w:before="0" w:after="0"/>
+        <w:ind w:left="720" w:hanging="0"/>
+        <w:contextualSpacing/>
+        <w:rPr/>
+      </w:pPr>
+      <w:r>
+        <w:rPr/>
       </w:r>
     </w:p>
     <w:p>
       <w:pPr>
         <w:pStyle w:val="Heading2"/>
-        <w:contextualSpacing w:val="0"/>
-      </w:pPr>
-      <w:bookmarkStart w:id="3" w:name="h.dhiw79nwa5la" w:colFirst="0" w:colLast="0"/>
+        <w:spacing w:before="0" w:after="0"/>
+        <w:rPr/>
+      </w:pPr>
+      <w:bookmarkStart w:id="3" w:name="h.dhiw79nwa5la"/>
       <w:bookmarkEnd w:id="3"/>
       <w:r>
+        <w:rPr/>
         <w:t>Step 3: Presentation/Visualization</w:t>
       </w:r>
     </w:p>
     <w:p>
       <w:pPr>
         <w:pStyle w:val="Normal1"/>
+        <w:rPr/>
       </w:pPr>
       <w:r>
         <w:rPr>
@@ -639,11 +1040,16 @@
     <w:p>
       <w:pPr>
         <w:pStyle w:val="Normal1"/>
-      </w:pPr>
-    </w:p>
-    <w:p>
-      <w:pPr>
-        <w:pStyle w:val="Normal1"/>
+        <w:rPr/>
+      </w:pPr>
+      <w:r>
+        <w:rPr/>
+      </w:r>
+    </w:p>
+    <w:p>
+      <w:pPr>
+        <w:pStyle w:val="Normal1"/>
+        <w:rPr/>
       </w:pPr>
       <w:r>
         <w:rPr>
@@ -657,7 +1063,11 @@
     <w:p>
       <w:pPr>
         <w:pStyle w:val="Normal1"/>
-      </w:pPr>
+        <w:rPr/>
+      </w:pPr>
+      <w:r>
+        <w:rPr/>
+      </w:r>
     </w:p>
     <w:p>
       <w:pPr>
@@ -666,39 +1076,55 @@
           <w:ilvl w:val="0"/>
           <w:numId w:val="1"/>
         </w:numPr>
-        <w:ind w:hanging="360"/>
-        <w:contextualSpacing/>
-      </w:pPr>
-      <w:r>
+        <w:spacing w:before="0" w:after="0"/>
+        <w:ind w:left="720" w:hanging="360"/>
+        <w:contextualSpacing/>
+        <w:rPr/>
+      </w:pPr>
+      <w:r>
+        <w:rPr/>
         <w:t>What is your recommendation? Should the company send the catalog to these 250 customers?</w:t>
       </w:r>
     </w:p>
     <w:p>
       <w:pPr>
         <w:pStyle w:val="Normal1"/>
-        <w:ind w:left="720"/>
-        <w:contextualSpacing/>
-      </w:pPr>
-    </w:p>
-    <w:p>
-      <w:pPr>
-        <w:pStyle w:val="Normal1"/>
-        <w:ind w:left="720"/>
-        <w:contextualSpacing/>
-      </w:pPr>
-      <w:r>
-        <w:t xml:space="preserve">I recommend sending the catalogue, because the model predicts about </w:t>
-      </w:r>
-      <w:r>
-        <w:t>$23K -- this is greater than the $10K threshold that was set to determine go/no go.</w:t>
+        <w:spacing w:before="0" w:after="0"/>
+        <w:ind w:left="720" w:hanging="0"/>
+        <w:contextualSpacing/>
+        <w:rPr/>
+      </w:pPr>
+      <w:r>
+        <w:rPr/>
+      </w:r>
+    </w:p>
+    <w:p>
+      <w:pPr>
+        <w:pStyle w:val="Normal1"/>
+        <w:spacing w:before="0" w:after="0"/>
+        <w:ind w:left="720" w:hanging="0"/>
+        <w:contextualSpacing/>
+        <w:rPr/>
+      </w:pPr>
+      <w:r>
+        <w:rPr/>
+        <w:t>I recommend sending the catalogue, because the model predicts about $22</w:t>
       </w:r>
       <w:bookmarkStart w:id="4" w:name="_GoBack"/>
       <w:bookmarkEnd w:id="4"/>
-    </w:p>
-    <w:p>
-      <w:pPr>
-        <w:pStyle w:val="Normal1"/>
-      </w:pPr>
+      <w:r>
+        <w:rPr/>
+        <w:t>K -- this is greater than the $10K threshold that was set to determine go/no go.</w:t>
+      </w:r>
+    </w:p>
+    <w:p>
+      <w:pPr>
+        <w:pStyle w:val="Normal1"/>
+        <w:rPr/>
+      </w:pPr>
+      <w:r>
+        <w:rPr/>
+      </w:r>
     </w:p>
     <w:p>
       <w:pPr>
@@ -707,37 +1133,49 @@
           <w:ilvl w:val="0"/>
           <w:numId w:val="1"/>
         </w:numPr>
-        <w:ind w:hanging="360"/>
-        <w:contextualSpacing/>
-      </w:pPr>
-      <w:r>
+        <w:spacing w:before="0" w:after="0"/>
+        <w:ind w:left="720" w:hanging="360"/>
+        <w:contextualSpacing/>
+        <w:rPr/>
+      </w:pPr>
+      <w:r>
+        <w:rPr/>
         <w:t>How did you come up with your recommendation? (Please explain your process so reviewers can give you feedback on your process)</w:t>
       </w:r>
     </w:p>
     <w:p>
       <w:pPr>
         <w:pStyle w:val="Normal1"/>
-        <w:ind w:left="720"/>
-        <w:contextualSpacing/>
-      </w:pPr>
-    </w:p>
-    <w:p>
-      <w:pPr>
-        <w:pStyle w:val="Normal1"/>
-        <w:ind w:left="720"/>
-        <w:contextualSpacing/>
-      </w:pPr>
-      <w:r>
-        <w:t>I made the model using dummied variables for the Customer Segment data, the Avg num prods purchased, and an intercept term.  I fit the model to the past customer data, and used it to predict the total profit from the new customers.  I then multiplied each prediction by the Score_Yes for each cust</w:t>
-      </w:r>
-      <w:r>
-        <w:t>omer, and summed up the results to get $23K.</w:t>
-      </w:r>
-    </w:p>
-    <w:p>
-      <w:pPr>
-        <w:pStyle w:val="Normal1"/>
-      </w:pPr>
+        <w:spacing w:before="0" w:after="0"/>
+        <w:ind w:left="720" w:hanging="0"/>
+        <w:contextualSpacing/>
+        <w:rPr/>
+      </w:pPr>
+      <w:r>
+        <w:rPr/>
+      </w:r>
+    </w:p>
+    <w:p>
+      <w:pPr>
+        <w:pStyle w:val="Normal1"/>
+        <w:spacing w:before="0" w:after="0"/>
+        <w:ind w:left="720" w:hanging="0"/>
+        <w:contextualSpacing/>
+        <w:rPr/>
+      </w:pPr>
+      <w:r>
+        <w:rPr/>
+        <w:t>I made the model using dummied variables for the Customer Segment data, the Avg num prods purchased, and an intercept term.  I fit the model to the past customer data, and used it to predict the total revenue from the new customers.  I then multiplied each prediction by the Score_Yes for each customer, multiplied by 50% for the profit margin, subtracted 6.50 for each customer (for cost of catalogue production/mailing) and summed up the results to get $22K.</w:t>
+      </w:r>
+    </w:p>
+    <w:p>
+      <w:pPr>
+        <w:pStyle w:val="Normal1"/>
+        <w:rPr/>
+      </w:pPr>
+      <w:r>
+        <w:rPr/>
+      </w:r>
     </w:p>
     <w:p>
       <w:pPr>
@@ -746,53 +1184,72 @@
           <w:ilvl w:val="0"/>
           <w:numId w:val="1"/>
         </w:numPr>
-        <w:ind w:hanging="360"/>
-        <w:contextualSpacing/>
-      </w:pPr>
-      <w:r>
+        <w:spacing w:before="0" w:after="0"/>
+        <w:ind w:left="720" w:hanging="360"/>
+        <w:contextualSpacing/>
+        <w:rPr/>
+      </w:pPr>
+      <w:r>
+        <w:rPr/>
         <w:t>What is the expected profit from the new catalog (assuming the catalog is sent to these 250 customers)?</w:t>
       </w:r>
     </w:p>
     <w:p>
       <w:pPr>
         <w:pStyle w:val="Normal1"/>
-        <w:contextualSpacing/>
-      </w:pPr>
-    </w:p>
-    <w:p>
-      <w:pPr>
-        <w:pStyle w:val="Normal1"/>
-        <w:ind w:left="720"/>
-        <w:contextualSpacing/>
-      </w:pPr>
-      <w:r>
-        <w:t>$23K</w:t>
-      </w:r>
-    </w:p>
-    <w:p/>
+        <w:spacing w:before="0" w:after="0"/>
+        <w:contextualSpacing/>
+        <w:rPr/>
+      </w:pPr>
+      <w:r>
+        <w:rPr/>
+      </w:r>
+    </w:p>
+    <w:p>
+      <w:pPr>
+        <w:pStyle w:val="Normal1"/>
+        <w:spacing w:before="0" w:after="0"/>
+        <w:ind w:left="720" w:hanging="0"/>
+        <w:contextualSpacing/>
+        <w:rPr/>
+      </w:pPr>
+      <w:r>
+        <w:rPr/>
+        <w:t>$21987.44</w:t>
+      </w:r>
+    </w:p>
+    <w:p>
+      <w:pPr>
+        <w:pStyle w:val="Normal"/>
+        <w:rPr/>
+      </w:pPr>
+      <w:r>
+        <w:rPr/>
+      </w:r>
+    </w:p>
     <w:sectPr>
+      <w:type w:val="nextPage"/>
       <w:pgSz w:w="12240" w:h="15840"/>
-      <w:pgMar w:top="1440" w:right="1440" w:bottom="1440" w:left="1440" w:header="720" w:footer="720" w:gutter="0"/>
-      <w:cols w:space="720"/>
-      <w:docGrid w:linePitch="360"/>
+      <w:pgMar w:left="1440" w:right="1440" w:header="0" w:top="1440" w:footer="0" w:bottom="1440" w:gutter="0"/>
+      <w:pgNumType w:fmt="decimal"/>
+      <w:formProt w:val="false"/>
+      <w:textDirection w:val="lrTb"/>
+      <w:docGrid w:type="default" w:linePitch="360" w:charSpace="4294965247"/>
     </w:sectPr>
   </w:body>
 </w:document>
 </file>
 
 <file path=word/numbering.xml><?xml version="1.0" encoding="utf-8"?>
-<w:numbering xmlns:wpc="http://schemas.microsoft.com/office/word/2010/wordprocessingCanvas" xmlns:mc="http://schemas.openxmlformats.org/markup-compatibility/2006" xmlns:o="urn:schemas-microsoft-com:office:office" xmlns:r="http://schemas.openxmlformats.org/officeDocument/2006/relationships" xmlns:m="http://schemas.openxmlformats.org/officeDocument/2006/math" xmlns:v="urn:schemas-microsoft-com:vml" xmlns:wp14="http://schemas.microsoft.com/office/word/2010/wordprocessingDrawing" xmlns:wp="http://schemas.openxmlformats.org/drawingml/2006/wordprocessingDrawing" xmlns:w10="urn:schemas-microsoft-com:office:word" xmlns:w="http://schemas.openxmlformats.org/wordprocessingml/2006/main" xmlns:w14="http://schemas.microsoft.com/office/word/2010/wordml" xmlns:w15="http://schemas.microsoft.com/office/word/2012/wordml" xmlns:wpg="http://schemas.microsoft.com/office/word/2010/wordprocessingGroup" xmlns:wpi="http://schemas.microsoft.com/office/word/2010/wordprocessingInk" xmlns:wne="http://schemas.microsoft.com/office/word/2006/wordml" xmlns:wps="http://schemas.microsoft.com/office/word/2010/wordprocessingShape" mc:Ignorable="w14 w15 wp14">
-  <w:abstractNum w:abstractNumId="0">
-    <w:nsid w:val="63DE7BBA"/>
-    <w:multiLevelType w:val="multilevel"/>
-    <w:tmpl w:val="E64205C0"/>
+<w:numbering xmlns:w="http://schemas.openxmlformats.org/wordprocessingml/2006/main" xmlns:o="urn:schemas-microsoft-com:office:office" xmlns:r="http://schemas.openxmlformats.org/officeDocument/2006/relationships" xmlns:v="urn:schemas-microsoft-com:vml">
+  <w:abstractNum w:abstractNumId="1">
     <w:lvl w:ilvl="0">
       <w:start w:val="1"/>
       <w:numFmt w:val="decimal"/>
       <w:lvlText w:val="%1."/>
       <w:lvlJc w:val="left"/>
       <w:pPr>
-        <w:ind w:left="720" w:firstLine="360"/>
+        <w:ind w:left="720" w:hanging="-360"/>
       </w:pPr>
       <w:rPr>
         <w:u w:val="none"/>
@@ -804,7 +1261,7 @@
       <w:lvlText w:val="%2."/>
       <w:lvlJc w:val="left"/>
       <w:pPr>
-        <w:ind w:left="1440" w:firstLine="1080"/>
+        <w:ind w:left="1440" w:hanging="-1080"/>
       </w:pPr>
       <w:rPr>
         <w:u w:val="none"/>
@@ -816,7 +1273,7 @@
       <w:lvlText w:val="%3."/>
       <w:lvlJc w:val="right"/>
       <w:pPr>
-        <w:ind w:left="2160" w:firstLine="1800"/>
+        <w:ind w:left="2160" w:hanging="-1800"/>
       </w:pPr>
       <w:rPr>
         <w:u w:val="none"/>
@@ -828,7 +1285,7 @@
       <w:lvlText w:val="%4."/>
       <w:lvlJc w:val="left"/>
       <w:pPr>
-        <w:ind w:left="2880" w:firstLine="2520"/>
+        <w:ind w:left="2880" w:hanging="-2520"/>
       </w:pPr>
       <w:rPr>
         <w:u w:val="none"/>
@@ -840,7 +1297,7 @@
       <w:lvlText w:val="%5."/>
       <w:lvlJc w:val="left"/>
       <w:pPr>
-        <w:ind w:left="3600" w:firstLine="3240"/>
+        <w:ind w:left="3600" w:hanging="-3240"/>
       </w:pPr>
       <w:rPr>
         <w:u w:val="none"/>
@@ -852,7 +1309,7 @@
       <w:lvlText w:val="%6."/>
       <w:lvlJc w:val="right"/>
       <w:pPr>
-        <w:ind w:left="4320" w:firstLine="3960"/>
+        <w:ind w:left="4320" w:hanging="-3960"/>
       </w:pPr>
       <w:rPr>
         <w:u w:val="none"/>
@@ -864,7 +1321,7 @@
       <w:lvlText w:val="%7."/>
       <w:lvlJc w:val="left"/>
       <w:pPr>
-        <w:ind w:left="5040" w:firstLine="4680"/>
+        <w:ind w:left="5040" w:hanging="-4680"/>
       </w:pPr>
       <w:rPr>
         <w:u w:val="none"/>
@@ -876,7 +1333,7 @@
       <w:lvlText w:val="%8."/>
       <w:lvlJc w:val="left"/>
       <w:pPr>
-        <w:ind w:left="5760" w:firstLine="5400"/>
+        <w:ind w:left="5760" w:hanging="-5400"/>
       </w:pPr>
       <w:rPr>
         <w:u w:val="none"/>
@@ -888,24 +1345,21 @@
       <w:lvlText w:val="%9."/>
       <w:lvlJc w:val="right"/>
       <w:pPr>
-        <w:ind w:left="6480" w:firstLine="6120"/>
+        <w:ind w:left="6480" w:hanging="-6120"/>
       </w:pPr>
       <w:rPr>
         <w:u w:val="none"/>
       </w:rPr>
     </w:lvl>
   </w:abstractNum>
-  <w:abstractNum w:abstractNumId="1">
-    <w:nsid w:val="78AF20B5"/>
-    <w:multiLevelType w:val="multilevel"/>
-    <w:tmpl w:val="ECA62A30"/>
+  <w:abstractNum w:abstractNumId="2">
     <w:lvl w:ilvl="0">
       <w:start w:val="1"/>
       <w:numFmt w:val="decimal"/>
       <w:lvlText w:val="%1."/>
       <w:lvlJc w:val="left"/>
       <w:pPr>
-        <w:ind w:left="720" w:firstLine="360"/>
+        <w:ind w:left="720" w:hanging="-360"/>
       </w:pPr>
       <w:rPr>
         <w:u w:val="none"/>
@@ -917,7 +1371,7 @@
       <w:lvlText w:val="%2."/>
       <w:lvlJc w:val="left"/>
       <w:pPr>
-        <w:ind w:left="1440" w:firstLine="1080"/>
+        <w:ind w:left="1440" w:hanging="-1080"/>
       </w:pPr>
       <w:rPr>
         <w:u w:val="none"/>
@@ -929,7 +1383,7 @@
       <w:lvlText w:val="%3."/>
       <w:lvlJc w:val="right"/>
       <w:pPr>
-        <w:ind w:left="2160" w:firstLine="1800"/>
+        <w:ind w:left="2160" w:hanging="-1800"/>
       </w:pPr>
       <w:rPr>
         <w:u w:val="none"/>
@@ -941,7 +1395,7 @@
       <w:lvlText w:val="%4."/>
       <w:lvlJc w:val="left"/>
       <w:pPr>
-        <w:ind w:left="2880" w:firstLine="2520"/>
+        <w:ind w:left="2880" w:hanging="-2520"/>
       </w:pPr>
       <w:rPr>
         <w:u w:val="none"/>
@@ -953,7 +1407,7 @@
       <w:lvlText w:val="%5."/>
       <w:lvlJc w:val="left"/>
       <w:pPr>
-        <w:ind w:left="3600" w:firstLine="3240"/>
+        <w:ind w:left="3600" w:hanging="-3240"/>
       </w:pPr>
       <w:rPr>
         <w:u w:val="none"/>
@@ -965,7 +1419,7 @@
       <w:lvlText w:val="%6."/>
       <w:lvlJc w:val="right"/>
       <w:pPr>
-        <w:ind w:left="4320" w:firstLine="3960"/>
+        <w:ind w:left="4320" w:hanging="-3960"/>
       </w:pPr>
       <w:rPr>
         <w:u w:val="none"/>
@@ -977,7 +1431,7 @@
       <w:lvlText w:val="%7."/>
       <w:lvlJc w:val="left"/>
       <w:pPr>
-        <w:ind w:left="5040" w:firstLine="4680"/>
+        <w:ind w:left="5040" w:hanging="-4680"/>
       </w:pPr>
       <w:rPr>
         <w:u w:val="none"/>
@@ -989,7 +1443,7 @@
       <w:lvlText w:val="%8."/>
       <w:lvlJc w:val="left"/>
       <w:pPr>
-        <w:ind w:left="5760" w:firstLine="5400"/>
+        <w:ind w:left="5760" w:hanging="-5400"/>
       </w:pPr>
       <w:rPr>
         <w:u w:val="none"/>
@@ -1001,24 +1455,21 @@
       <w:lvlText w:val="%9."/>
       <w:lvlJc w:val="right"/>
       <w:pPr>
-        <w:ind w:left="6480" w:firstLine="6120"/>
+        <w:ind w:left="6480" w:hanging="-6120"/>
       </w:pPr>
       <w:rPr>
         <w:u w:val="none"/>
       </w:rPr>
     </w:lvl>
   </w:abstractNum>
-  <w:abstractNum w:abstractNumId="2">
-    <w:nsid w:val="7B2B6AC0"/>
-    <w:multiLevelType w:val="multilevel"/>
-    <w:tmpl w:val="35AA18E6"/>
+  <w:abstractNum w:abstractNumId="3">
     <w:lvl w:ilvl="0">
       <w:start w:val="1"/>
       <w:numFmt w:val="decimal"/>
       <w:lvlText w:val="%1."/>
       <w:lvlJc w:val="left"/>
       <w:pPr>
-        <w:ind w:left="720" w:firstLine="360"/>
+        <w:ind w:left="720" w:hanging="-360"/>
       </w:pPr>
       <w:rPr>
         <w:u w:val="none"/>
@@ -1030,7 +1481,7 @@
       <w:lvlText w:val="%2."/>
       <w:lvlJc w:val="left"/>
       <w:pPr>
-        <w:ind w:left="1440" w:firstLine="1080"/>
+        <w:ind w:left="1440" w:hanging="-1080"/>
       </w:pPr>
       <w:rPr>
         <w:u w:val="none"/>
@@ -1042,7 +1493,7 @@
       <w:lvlText w:val="%3."/>
       <w:lvlJc w:val="right"/>
       <w:pPr>
-        <w:ind w:left="2160" w:firstLine="1800"/>
+        <w:ind w:left="2160" w:hanging="-1800"/>
       </w:pPr>
       <w:rPr>
         <w:u w:val="none"/>
@@ -1054,7 +1505,7 @@
       <w:lvlText w:val="%4."/>
       <w:lvlJc w:val="left"/>
       <w:pPr>
-        <w:ind w:left="2880" w:firstLine="2520"/>
+        <w:ind w:left="2880" w:hanging="-2520"/>
       </w:pPr>
       <w:rPr>
         <w:u w:val="none"/>
@@ -1066,7 +1517,7 @@
       <w:lvlText w:val="%5."/>
       <w:lvlJc w:val="left"/>
       <w:pPr>
-        <w:ind w:left="3600" w:firstLine="3240"/>
+        <w:ind w:left="3600" w:hanging="-3240"/>
       </w:pPr>
       <w:rPr>
         <w:u w:val="none"/>
@@ -1078,7 +1529,7 @@
       <w:lvlText w:val="%6."/>
       <w:lvlJc w:val="right"/>
       <w:pPr>
-        <w:ind w:left="4320" w:firstLine="3960"/>
+        <w:ind w:left="4320" w:hanging="-3960"/>
       </w:pPr>
       <w:rPr>
         <w:u w:val="none"/>
@@ -1090,7 +1541,7 @@
       <w:lvlText w:val="%7."/>
       <w:lvlJc w:val="left"/>
       <w:pPr>
-        <w:ind w:left="5040" w:firstLine="4680"/>
+        <w:ind w:left="5040" w:hanging="-4680"/>
       </w:pPr>
       <w:rPr>
         <w:u w:val="none"/>
@@ -1102,7 +1553,7 @@
       <w:lvlText w:val="%8."/>
       <w:lvlJc w:val="left"/>
       <w:pPr>
-        <w:ind w:left="5760" w:firstLine="5400"/>
+        <w:ind w:left="5760" w:hanging="-5400"/>
       </w:pPr>
       <w:rPr>
         <w:u w:val="none"/>
@@ -1114,53 +1565,172 @@
       <w:lvlText w:val="%9."/>
       <w:lvlJc w:val="right"/>
       <w:pPr>
-        <w:ind w:left="6480" w:firstLine="6120"/>
+        <w:ind w:left="6480" w:hanging="-6120"/>
       </w:pPr>
       <w:rPr>
         <w:u w:val="none"/>
       </w:rPr>
     </w:lvl>
   </w:abstractNum>
+  <w:abstractNum w:abstractNumId="4">
+    <w:lvl w:ilvl="0">
+      <w:start w:val="1"/>
+      <w:numFmt w:val="none"/>
+      <w:suff w:val="nothing"/>
+      <w:lvlText w:val=""/>
+      <w:lvlJc w:val="left"/>
+      <w:pPr>
+        <w:tabs>
+          <w:tab w:val="num" w:pos="432"/>
+        </w:tabs>
+        <w:ind w:left="432" w:hanging="432"/>
+      </w:pPr>
+    </w:lvl>
+    <w:lvl w:ilvl="1">
+      <w:start w:val="1"/>
+      <w:numFmt w:val="none"/>
+      <w:suff w:val="nothing"/>
+      <w:lvlText w:val=""/>
+      <w:lvlJc w:val="left"/>
+      <w:pPr>
+        <w:tabs>
+          <w:tab w:val="num" w:pos="576"/>
+        </w:tabs>
+        <w:ind w:left="576" w:hanging="576"/>
+      </w:pPr>
+    </w:lvl>
+    <w:lvl w:ilvl="2">
+      <w:start w:val="1"/>
+      <w:numFmt w:val="none"/>
+      <w:suff w:val="nothing"/>
+      <w:lvlText w:val=""/>
+      <w:lvlJc w:val="left"/>
+      <w:pPr>
+        <w:tabs>
+          <w:tab w:val="num" w:pos="720"/>
+        </w:tabs>
+        <w:ind w:left="720" w:hanging="720"/>
+      </w:pPr>
+    </w:lvl>
+    <w:lvl w:ilvl="3">
+      <w:start w:val="1"/>
+      <w:numFmt w:val="none"/>
+      <w:suff w:val="nothing"/>
+      <w:lvlText w:val=""/>
+      <w:lvlJc w:val="left"/>
+      <w:pPr>
+        <w:tabs>
+          <w:tab w:val="num" w:pos="864"/>
+        </w:tabs>
+        <w:ind w:left="864" w:hanging="864"/>
+      </w:pPr>
+    </w:lvl>
+    <w:lvl w:ilvl="4">
+      <w:start w:val="1"/>
+      <w:numFmt w:val="none"/>
+      <w:suff w:val="nothing"/>
+      <w:lvlText w:val=""/>
+      <w:lvlJc w:val="left"/>
+      <w:pPr>
+        <w:tabs>
+          <w:tab w:val="num" w:pos="1008"/>
+        </w:tabs>
+        <w:ind w:left="1008" w:hanging="1008"/>
+      </w:pPr>
+    </w:lvl>
+    <w:lvl w:ilvl="5">
+      <w:start w:val="1"/>
+      <w:numFmt w:val="none"/>
+      <w:suff w:val="nothing"/>
+      <w:lvlText w:val=""/>
+      <w:lvlJc w:val="left"/>
+      <w:pPr>
+        <w:tabs>
+          <w:tab w:val="num" w:pos="1152"/>
+        </w:tabs>
+        <w:ind w:left="1152" w:hanging="1152"/>
+      </w:pPr>
+    </w:lvl>
+    <w:lvl w:ilvl="6">
+      <w:start w:val="1"/>
+      <w:numFmt w:val="none"/>
+      <w:suff w:val="nothing"/>
+      <w:lvlText w:val=""/>
+      <w:lvlJc w:val="left"/>
+      <w:pPr>
+        <w:tabs>
+          <w:tab w:val="num" w:pos="1296"/>
+        </w:tabs>
+        <w:ind w:left="1296" w:hanging="1296"/>
+      </w:pPr>
+    </w:lvl>
+    <w:lvl w:ilvl="7">
+      <w:start w:val="1"/>
+      <w:numFmt w:val="none"/>
+      <w:suff w:val="nothing"/>
+      <w:lvlText w:val=""/>
+      <w:lvlJc w:val="left"/>
+      <w:pPr>
+        <w:tabs>
+          <w:tab w:val="num" w:pos="1440"/>
+        </w:tabs>
+        <w:ind w:left="1440" w:hanging="1440"/>
+      </w:pPr>
+    </w:lvl>
+    <w:lvl w:ilvl="8">
+      <w:start w:val="1"/>
+      <w:numFmt w:val="none"/>
+      <w:suff w:val="nothing"/>
+      <w:lvlText w:val=""/>
+      <w:lvlJc w:val="left"/>
+      <w:pPr>
+        <w:tabs>
+          <w:tab w:val="num" w:pos="1584"/>
+        </w:tabs>
+        <w:ind w:left="1584" w:hanging="1584"/>
+      </w:pPr>
+    </w:lvl>
+  </w:abstractNum>
   <w:num w:numId="1">
-    <w:abstractNumId w:val="0"/>
+    <w:abstractNumId w:val="1"/>
   </w:num>
   <w:num w:numId="2">
-    <w:abstractNumId w:val="1"/>
+    <w:abstractNumId w:val="2"/>
   </w:num>
   <w:num w:numId="3">
-    <w:abstractNumId w:val="2"/>
+    <w:abstractNumId w:val="3"/>
+  </w:num>
+  <w:num w:numId="4">
+    <w:abstractNumId w:val="4"/>
   </w:num>
 </w:numbering>
 </file>
 
 <file path=word/styles.xml><?xml version="1.0" encoding="utf-8"?>
-<w:styles xmlns:mc="http://schemas.openxmlformats.org/markup-compatibility/2006" xmlns:r="http://schemas.openxmlformats.org/officeDocument/2006/relationships" xmlns:w="http://schemas.openxmlformats.org/wordprocessingml/2006/main" xmlns:w14="http://schemas.microsoft.com/office/word/2010/wordml" xmlns:w15="http://schemas.microsoft.com/office/word/2012/wordml" mc:Ignorable="w14 w15">
+<w:styles xmlns:w="http://schemas.openxmlformats.org/wordprocessingml/2006/main" xmlns:w14="http://schemas.microsoft.com/office/word/2010/wordml" xmlns:mc="http://schemas.openxmlformats.org/markup-compatibility/2006" mc:Ignorable="w14">
   <w:docDefaults>
     <w:rPrDefault>
       <w:rPr>
-        <w:rFonts w:asciiTheme="minorHAnsi" w:eastAsiaTheme="minorHAnsi" w:hAnsiTheme="minorHAnsi" w:cstheme="minorBidi"/>
-        <w:sz w:val="22"/>
+        <w:rFonts w:ascii="Calibri" w:hAnsi="Calibri" w:eastAsia="Calibri" w:cs="" w:asciiTheme="minorHAnsi" w:cstheme="minorBidi" w:eastAsiaTheme="minorHAnsi" w:hAnsiTheme="minorHAnsi"/>
         <w:szCs w:val="22"/>
         <w:lang w:val="en-US" w:eastAsia="en-US" w:bidi="ar-SA"/>
       </w:rPr>
     </w:rPrDefault>
     <w:pPrDefault>
-      <w:pPr>
-        <w:spacing w:after="160" w:line="259" w:lineRule="auto"/>
-      </w:pPr>
+      <w:pPr/>
     </w:pPrDefault>
   </w:docDefaults>
   <w:latentStyles w:defLockedState="0" w:defUIPriority="99" w:defSemiHidden="0" w:defUnhideWhenUsed="0" w:defQFormat="0" w:count="371">
     <w:lsdException w:name="Normal" w:uiPriority="0" w:qFormat="1"/>
     <w:lsdException w:name="heading 1" w:uiPriority="9" w:qFormat="1"/>
-    <w:lsdException w:name="heading 2" w:semiHidden="1" w:uiPriority="0" w:unhideWhenUsed="1" w:qFormat="1"/>
-    <w:lsdException w:name="heading 3" w:semiHidden="1" w:uiPriority="0" w:unhideWhenUsed="1" w:qFormat="1"/>
-    <w:lsdException w:name="heading 4" w:semiHidden="1" w:uiPriority="9" w:unhideWhenUsed="1" w:qFormat="1"/>
-    <w:lsdException w:name="heading 5" w:semiHidden="1" w:uiPriority="9" w:unhideWhenUsed="1" w:qFormat="1"/>
-    <w:lsdException w:name="heading 6" w:semiHidden="1" w:uiPriority="9" w:unhideWhenUsed="1" w:qFormat="1"/>
-    <w:lsdException w:name="heading 7" w:semiHidden="1" w:uiPriority="9" w:unhideWhenUsed="1" w:qFormat="1"/>
-    <w:lsdException w:name="heading 8" w:semiHidden="1" w:uiPriority="9" w:unhideWhenUsed="1" w:qFormat="1"/>
-    <w:lsdException w:name="heading 9" w:semiHidden="1" w:uiPriority="9" w:unhideWhenUsed="1" w:qFormat="1"/>
+    <w:lsdException w:name="heading 2" w:uiPriority="0" w:semiHidden="1" w:unhideWhenUsed="1" w:qFormat="1"/>
+    <w:lsdException w:name="heading 3" w:uiPriority="0" w:semiHidden="1" w:unhideWhenUsed="1" w:qFormat="1"/>
+    <w:lsdException w:name="heading 4" w:uiPriority="9" w:semiHidden="1" w:unhideWhenUsed="1" w:qFormat="1"/>
+    <w:lsdException w:name="heading 5" w:uiPriority="9" w:semiHidden="1" w:unhideWhenUsed="1" w:qFormat="1"/>
+    <w:lsdException w:name="heading 6" w:uiPriority="9" w:semiHidden="1" w:unhideWhenUsed="1" w:qFormat="1"/>
+    <w:lsdException w:name="heading 7" w:uiPriority="9" w:semiHidden="1" w:unhideWhenUsed="1" w:qFormat="1"/>
+    <w:lsdException w:name="heading 8" w:uiPriority="9" w:semiHidden="1" w:unhideWhenUsed="1" w:qFormat="1"/>
+    <w:lsdException w:name="heading 9" w:uiPriority="9" w:semiHidden="1" w:unhideWhenUsed="1" w:qFormat="1"/>
     <w:lsdException w:name="index 1" w:semiHidden="1" w:unhideWhenUsed="1"/>
     <w:lsdException w:name="index 2" w:semiHidden="1" w:unhideWhenUsed="1"/>
     <w:lsdException w:name="index 3" w:semiHidden="1" w:unhideWhenUsed="1"/>
@@ -1170,22 +1740,22 @@
     <w:lsdException w:name="index 7" w:semiHidden="1" w:unhideWhenUsed="1"/>
     <w:lsdException w:name="index 8" w:semiHidden="1" w:unhideWhenUsed="1"/>
     <w:lsdException w:name="index 9" w:semiHidden="1" w:unhideWhenUsed="1"/>
-    <w:lsdException w:name="toc 1" w:semiHidden="1" w:uiPriority="39" w:unhideWhenUsed="1"/>
-    <w:lsdException w:name="toc 2" w:semiHidden="1" w:uiPriority="39" w:unhideWhenUsed="1"/>
-    <w:lsdException w:name="toc 3" w:semiHidden="1" w:uiPriority="39" w:unhideWhenUsed="1"/>
-    <w:lsdException w:name="toc 4" w:semiHidden="1" w:uiPriority="39" w:unhideWhenUsed="1"/>
-    <w:lsdException w:name="toc 5" w:semiHidden="1" w:uiPriority="39" w:unhideWhenUsed="1"/>
-    <w:lsdException w:name="toc 6" w:semiHidden="1" w:uiPriority="39" w:unhideWhenUsed="1"/>
-    <w:lsdException w:name="toc 7" w:semiHidden="1" w:uiPriority="39" w:unhideWhenUsed="1"/>
-    <w:lsdException w:name="toc 8" w:semiHidden="1" w:uiPriority="39" w:unhideWhenUsed="1"/>
-    <w:lsdException w:name="toc 9" w:semiHidden="1" w:uiPriority="39" w:unhideWhenUsed="1"/>
+    <w:lsdException w:name="toc 1" w:uiPriority="39" w:semiHidden="1" w:unhideWhenUsed="1"/>
+    <w:lsdException w:name="toc 2" w:uiPriority="39" w:semiHidden="1" w:unhideWhenUsed="1"/>
+    <w:lsdException w:name="toc 3" w:uiPriority="39" w:semiHidden="1" w:unhideWhenUsed="1"/>
+    <w:lsdException w:name="toc 4" w:uiPriority="39" w:semiHidden="1" w:unhideWhenUsed="1"/>
+    <w:lsdException w:name="toc 5" w:uiPriority="39" w:semiHidden="1" w:unhideWhenUsed="1"/>
+    <w:lsdException w:name="toc 6" w:uiPriority="39" w:semiHidden="1" w:unhideWhenUsed="1"/>
+    <w:lsdException w:name="toc 7" w:uiPriority="39" w:semiHidden="1" w:unhideWhenUsed="1"/>
+    <w:lsdException w:name="toc 8" w:uiPriority="39" w:semiHidden="1" w:unhideWhenUsed="1"/>
+    <w:lsdException w:name="toc 9" w:uiPriority="39" w:semiHidden="1" w:unhideWhenUsed="1"/>
     <w:lsdException w:name="Normal Indent" w:semiHidden="1" w:unhideWhenUsed="1"/>
     <w:lsdException w:name="footnote text" w:semiHidden="1" w:unhideWhenUsed="1"/>
     <w:lsdException w:name="annotation text" w:semiHidden="1" w:unhideWhenUsed="1"/>
     <w:lsdException w:name="header" w:semiHidden="1" w:unhideWhenUsed="1"/>
     <w:lsdException w:name="footer" w:semiHidden="1" w:unhideWhenUsed="1"/>
     <w:lsdException w:name="index heading" w:semiHidden="1" w:unhideWhenUsed="1"/>
-    <w:lsdException w:name="caption" w:semiHidden="1" w:uiPriority="35" w:unhideWhenUsed="1" w:qFormat="1"/>
+    <w:lsdException w:name="caption" w:uiPriority="35" w:semiHidden="1" w:unhideWhenUsed="1" w:qFormat="1"/>
     <w:lsdException w:name="table of figures" w:semiHidden="1" w:unhideWhenUsed="1"/>
     <w:lsdException w:name="envelope address" w:semiHidden="1" w:unhideWhenUsed="1"/>
     <w:lsdException w:name="envelope return" w:semiHidden="1" w:unhideWhenUsed="1"/>
@@ -1216,7 +1786,7 @@
     <w:lsdException w:name="Title" w:uiPriority="10" w:qFormat="1"/>
     <w:lsdException w:name="Closing" w:semiHidden="1" w:unhideWhenUsed="1"/>
     <w:lsdException w:name="Signature" w:semiHidden="1" w:unhideWhenUsed="1"/>
-    <w:lsdException w:name="Default Paragraph Font" w:semiHidden="1" w:uiPriority="1" w:unhideWhenUsed="1"/>
+    <w:lsdException w:name="Default Paragraph Font" w:uiPriority="1" w:semiHidden="1" w:unhideWhenUsed="1"/>
     <w:lsdException w:name="Body Text" w:semiHidden="1" w:unhideWhenUsed="1"/>
     <w:lsdException w:name="Body Text Indent" w:semiHidden="1" w:unhideWhenUsed="1"/>
     <w:lsdException w:name="List Continue" w:semiHidden="1" w:unhideWhenUsed="1"/>
@@ -1416,8 +1986,8 @@
     <w:lsdException w:name="Subtle Reference" w:uiPriority="31" w:qFormat="1"/>
     <w:lsdException w:name="Intense Reference" w:uiPriority="32" w:qFormat="1"/>
     <w:lsdException w:name="Book Title" w:uiPriority="33" w:qFormat="1"/>
-    <w:lsdException w:name="Bibliography" w:semiHidden="1" w:uiPriority="37" w:unhideWhenUsed="1"/>
-    <w:lsdException w:name="TOC Heading" w:semiHidden="1" w:uiPriority="39" w:unhideWhenUsed="1" w:qFormat="1"/>
+    <w:lsdException w:name="Bibliography" w:uiPriority="37" w:semiHidden="1" w:unhideWhenUsed="1"/>
+    <w:lsdException w:name="TOC Heading" w:uiPriority="39" w:semiHidden="1" w:unhideWhenUsed="1" w:qFormat="1"/>
     <w:lsdException w:name="Plain Table 1" w:uiPriority="41"/>
     <w:lsdException w:name="Plain Table 2" w:uiPriority="42"/>
     <w:lsdException w:name="Plain Table 3" w:uiPriority="43"/>
@@ -1523,60 +2093,779 @@
     <w:lsdException w:name="List Table 6 Colorful Accent 6" w:uiPriority="51"/>
     <w:lsdException w:name="List Table 7 Colorful Accent 6" w:uiPriority="52"/>
   </w:latentStyles>
-  <w:style w:type="paragraph" w:default="1" w:styleId="Normal">
+  <w:style w:type="paragraph" w:styleId="Normal" w:default="1">
     <w:name w:val="Normal"/>
     <w:qFormat/>
-    <w:rsid w:val="000C285D"/>
+    <w:rsid w:val="000c285d"/>
     <w:pPr>
-      <w:spacing w:after="0" w:line="276" w:lineRule="auto"/>
+      <w:widowControl/>
+      <w:bidi w:val="0"/>
+      <w:spacing w:lineRule="auto" w:line="276" w:before="0" w:after="0"/>
+      <w:jc w:val="left"/>
     </w:pPr>
     <w:rPr>
-      <w:rFonts w:ascii="Arial" w:eastAsia="Arial" w:hAnsi="Arial" w:cs="Arial"/>
+      <w:rFonts w:ascii="Arial" w:hAnsi="Arial" w:eastAsia="Arial" w:cs="Arial"/>
       <w:color w:val="000000"/>
+      <w:sz w:val="22"/>
+      <w:szCs w:val="22"/>
+      <w:lang w:val="en-US" w:eastAsia="en-US" w:bidi="ar-SA"/>
     </w:rPr>
   </w:style>
   <w:style w:type="paragraph" w:styleId="Heading2">
-    <w:name w:val="heading 2"/>
-    <w:basedOn w:val="Normal1"/>
-    <w:next w:val="Normal1"/>
+    <w:name w:val="Heading 2"/>
+    <w:basedOn w:val="Heading"/>
     <w:link w:val="Heading2Char"/>
-    <w:rsid w:val="000C285D"/>
+    <w:qFormat/>
+    <w:rsid w:val="000c285d"/>
     <w:pPr>
       <w:keepNext/>
       <w:keepLines/>
+      <w:widowControl w:val="false"/>
+      <w:bidi w:val="0"/>
       <w:spacing w:before="360" w:after="120"/>
       <w:contextualSpacing/>
+      <w:jc w:val="left"/>
       <w:outlineLvl w:val="1"/>
     </w:pPr>
     <w:rPr>
+      <w:rFonts w:ascii="Calibri" w:hAnsi="Calibri" w:eastAsia="Calibri" w:cs="" w:asciiTheme="minorHAnsi" w:cstheme="minorBidi" w:eastAsiaTheme="minorHAnsi" w:hAnsiTheme="minorHAnsi"/>
+      <w:color w:val="00000A"/>
       <w:sz w:val="32"/>
       <w:szCs w:val="32"/>
+      <w:lang w:val="en-US" w:eastAsia="en-US" w:bidi="ar-SA"/>
     </w:rPr>
   </w:style>
   <w:style w:type="paragraph" w:styleId="Heading3">
-    <w:name w:val="heading 3"/>
-    <w:basedOn w:val="Normal1"/>
-    <w:next w:val="Normal1"/>
+    <w:name w:val="Heading 3"/>
+    <w:basedOn w:val="Heading"/>
     <w:link w:val="Heading3Char"/>
-    <w:rsid w:val="000C285D"/>
+    <w:qFormat/>
+    <w:rsid w:val="000c285d"/>
     <w:pPr>
       <w:keepNext/>
       <w:keepLines/>
+      <w:widowControl w:val="false"/>
+      <w:bidi w:val="0"/>
       <w:spacing w:before="320" w:after="80"/>
       <w:contextualSpacing/>
+      <w:jc w:val="left"/>
       <w:outlineLvl w:val="2"/>
     </w:pPr>
     <w:rPr>
+      <w:rFonts w:ascii="Calibri" w:hAnsi="Calibri" w:eastAsia="Calibri" w:cs=""/>
       <w:color w:val="434343"/>
       <w:sz w:val="28"/>
       <w:szCs w:val="28"/>
-    </w:rPr>
-  </w:style>
-  <w:style w:type="character" w:default="1" w:styleId="DefaultParagraphFont">
+      <w:lang w:val="en-US" w:eastAsia="en-US" w:bidi="ar-SA"/>
+    </w:rPr>
+  </w:style>
+  <w:style w:type="character" w:styleId="DefaultParagraphFont" w:default="1">
     <w:name w:val="Default Paragraph Font"/>
     <w:uiPriority w:val="1"/>
     <w:semiHidden/>
     <w:unhideWhenUsed/>
+    <w:qFormat/>
+    <w:rPr/>
+  </w:style>
+  <w:style w:type="character" w:styleId="Heading2Char" w:customStyle="1">
+    <w:name w:val="Heading 2 Char"/>
+    <w:basedOn w:val="DefaultParagraphFont"/>
+    <w:link w:val="Heading2"/>
+    <w:qFormat/>
+    <w:rsid w:val="000c285d"/>
+    <w:rPr>
+      <w:rFonts w:ascii="Arial" w:hAnsi="Arial" w:eastAsia="Arial" w:cs="Arial"/>
+      <w:color w:val="000000"/>
+      <w:sz w:val="32"/>
+      <w:szCs w:val="32"/>
+    </w:rPr>
+  </w:style>
+  <w:style w:type="character" w:styleId="Heading3Char" w:customStyle="1">
+    <w:name w:val="Heading 3 Char"/>
+    <w:basedOn w:val="DefaultParagraphFont"/>
+    <w:link w:val="Heading3"/>
+    <w:qFormat/>
+    <w:rsid w:val="000c285d"/>
+    <w:rPr>
+      <w:rFonts w:ascii="Arial" w:hAnsi="Arial" w:eastAsia="Arial" w:cs="Arial"/>
+      <w:color w:val="434343"/>
+      <w:sz w:val="28"/>
+      <w:szCs w:val="28"/>
+    </w:rPr>
+  </w:style>
+  <w:style w:type="character" w:styleId="InternetLink">
+    <w:name w:val="Internet Link"/>
+    <w:basedOn w:val="DefaultParagraphFont"/>
+    <w:uiPriority w:val="99"/>
+    <w:unhideWhenUsed/>
+    <w:rsid w:val="000c285d"/>
+    <w:rPr>
+      <w:color w:val="0563C1" w:themeColor="hyperlink"/>
+      <w:u w:val="single"/>
+    </w:rPr>
+  </w:style>
+  <w:style w:type="character" w:styleId="ListLabel1">
+    <w:name w:val="ListLabel 1"/>
+    <w:qFormat/>
+    <w:rPr>
+      <w:u w:val="none"/>
+    </w:rPr>
+  </w:style>
+  <w:style w:type="character" w:styleId="ListLabel2">
+    <w:name w:val="ListLabel 2"/>
+    <w:qFormat/>
+    <w:rPr>
+      <w:u w:val="none"/>
+    </w:rPr>
+  </w:style>
+  <w:style w:type="character" w:styleId="ListLabel3">
+    <w:name w:val="ListLabel 3"/>
+    <w:qFormat/>
+    <w:rPr>
+      <w:u w:val="none"/>
+    </w:rPr>
+  </w:style>
+  <w:style w:type="character" w:styleId="ListLabel4">
+    <w:name w:val="ListLabel 4"/>
+    <w:qFormat/>
+    <w:rPr>
+      <w:u w:val="none"/>
+    </w:rPr>
+  </w:style>
+  <w:style w:type="character" w:styleId="ListLabel5">
+    <w:name w:val="ListLabel 5"/>
+    <w:qFormat/>
+    <w:rPr>
+      <w:u w:val="none"/>
+    </w:rPr>
+  </w:style>
+  <w:style w:type="character" w:styleId="ListLabel6">
+    <w:name w:val="ListLabel 6"/>
+    <w:qFormat/>
+    <w:rPr>
+      <w:u w:val="none"/>
+    </w:rPr>
+  </w:style>
+  <w:style w:type="character" w:styleId="ListLabel7">
+    <w:name w:val="ListLabel 7"/>
+    <w:qFormat/>
+    <w:rPr>
+      <w:u w:val="none"/>
+    </w:rPr>
+  </w:style>
+  <w:style w:type="character" w:styleId="ListLabel8">
+    <w:name w:val="ListLabel 8"/>
+    <w:qFormat/>
+    <w:rPr>
+      <w:u w:val="none"/>
+    </w:rPr>
+  </w:style>
+  <w:style w:type="character" w:styleId="ListLabel9">
+    <w:name w:val="ListLabel 9"/>
+    <w:qFormat/>
+    <w:rPr>
+      <w:u w:val="none"/>
+    </w:rPr>
+  </w:style>
+  <w:style w:type="character" w:styleId="ListLabel10">
+    <w:name w:val="ListLabel 10"/>
+    <w:qFormat/>
+    <w:rPr>
+      <w:u w:val="none"/>
+    </w:rPr>
+  </w:style>
+  <w:style w:type="character" w:styleId="ListLabel11">
+    <w:name w:val="ListLabel 11"/>
+    <w:qFormat/>
+    <w:rPr>
+      <w:u w:val="none"/>
+    </w:rPr>
+  </w:style>
+  <w:style w:type="character" w:styleId="ListLabel12">
+    <w:name w:val="ListLabel 12"/>
+    <w:qFormat/>
+    <w:rPr>
+      <w:u w:val="none"/>
+    </w:rPr>
+  </w:style>
+  <w:style w:type="character" w:styleId="ListLabel13">
+    <w:name w:val="ListLabel 13"/>
+    <w:qFormat/>
+    <w:rPr>
+      <w:u w:val="none"/>
+    </w:rPr>
+  </w:style>
+  <w:style w:type="character" w:styleId="ListLabel14">
+    <w:name w:val="ListLabel 14"/>
+    <w:qFormat/>
+    <w:rPr>
+      <w:u w:val="none"/>
+    </w:rPr>
+  </w:style>
+  <w:style w:type="character" w:styleId="ListLabel15">
+    <w:name w:val="ListLabel 15"/>
+    <w:qFormat/>
+    <w:rPr>
+      <w:u w:val="none"/>
+    </w:rPr>
+  </w:style>
+  <w:style w:type="character" w:styleId="ListLabel16">
+    <w:name w:val="ListLabel 16"/>
+    <w:qFormat/>
+    <w:rPr>
+      <w:u w:val="none"/>
+    </w:rPr>
+  </w:style>
+  <w:style w:type="character" w:styleId="ListLabel17">
+    <w:name w:val="ListLabel 17"/>
+    <w:qFormat/>
+    <w:rPr>
+      <w:u w:val="none"/>
+    </w:rPr>
+  </w:style>
+  <w:style w:type="character" w:styleId="ListLabel18">
+    <w:name w:val="ListLabel 18"/>
+    <w:qFormat/>
+    <w:rPr>
+      <w:u w:val="none"/>
+    </w:rPr>
+  </w:style>
+  <w:style w:type="character" w:styleId="ListLabel19">
+    <w:name w:val="ListLabel 19"/>
+    <w:qFormat/>
+    <w:rPr>
+      <w:u w:val="none"/>
+    </w:rPr>
+  </w:style>
+  <w:style w:type="character" w:styleId="ListLabel20">
+    <w:name w:val="ListLabel 20"/>
+    <w:qFormat/>
+    <w:rPr>
+      <w:u w:val="none"/>
+    </w:rPr>
+  </w:style>
+  <w:style w:type="character" w:styleId="ListLabel21">
+    <w:name w:val="ListLabel 21"/>
+    <w:qFormat/>
+    <w:rPr>
+      <w:u w:val="none"/>
+    </w:rPr>
+  </w:style>
+  <w:style w:type="character" w:styleId="ListLabel22">
+    <w:name w:val="ListLabel 22"/>
+    <w:qFormat/>
+    <w:rPr>
+      <w:u w:val="none"/>
+    </w:rPr>
+  </w:style>
+  <w:style w:type="character" w:styleId="ListLabel23">
+    <w:name w:val="ListLabel 23"/>
+    <w:qFormat/>
+    <w:rPr>
+      <w:u w:val="none"/>
+    </w:rPr>
+  </w:style>
+  <w:style w:type="character" w:styleId="ListLabel24">
+    <w:name w:val="ListLabel 24"/>
+    <w:qFormat/>
+    <w:rPr>
+      <w:u w:val="none"/>
+    </w:rPr>
+  </w:style>
+  <w:style w:type="character" w:styleId="ListLabel25">
+    <w:name w:val="ListLabel 25"/>
+    <w:qFormat/>
+    <w:rPr>
+      <w:u w:val="none"/>
+    </w:rPr>
+  </w:style>
+  <w:style w:type="character" w:styleId="ListLabel26">
+    <w:name w:val="ListLabel 26"/>
+    <w:qFormat/>
+    <w:rPr>
+      <w:u w:val="none"/>
+    </w:rPr>
+  </w:style>
+  <w:style w:type="character" w:styleId="ListLabel27">
+    <w:name w:val="ListLabel 27"/>
+    <w:qFormat/>
+    <w:rPr>
+      <w:u w:val="none"/>
+    </w:rPr>
+  </w:style>
+  <w:style w:type="character" w:styleId="ListLabel28">
+    <w:name w:val="ListLabel 28"/>
+    <w:qFormat/>
+    <w:rPr>
+      <w:u w:val="none"/>
+    </w:rPr>
+  </w:style>
+  <w:style w:type="character" w:styleId="ListLabel29">
+    <w:name w:val="ListLabel 29"/>
+    <w:qFormat/>
+    <w:rPr>
+      <w:u w:val="none"/>
+    </w:rPr>
+  </w:style>
+  <w:style w:type="character" w:styleId="ListLabel30">
+    <w:name w:val="ListLabel 30"/>
+    <w:qFormat/>
+    <w:rPr>
+      <w:u w:val="none"/>
+    </w:rPr>
+  </w:style>
+  <w:style w:type="character" w:styleId="ListLabel31">
+    <w:name w:val="ListLabel 31"/>
+    <w:qFormat/>
+    <w:rPr>
+      <w:u w:val="none"/>
+    </w:rPr>
+  </w:style>
+  <w:style w:type="character" w:styleId="ListLabel32">
+    <w:name w:val="ListLabel 32"/>
+    <w:qFormat/>
+    <w:rPr>
+      <w:u w:val="none"/>
+    </w:rPr>
+  </w:style>
+  <w:style w:type="character" w:styleId="ListLabel33">
+    <w:name w:val="ListLabel 33"/>
+    <w:qFormat/>
+    <w:rPr>
+      <w:u w:val="none"/>
+    </w:rPr>
+  </w:style>
+  <w:style w:type="character" w:styleId="ListLabel34">
+    <w:name w:val="ListLabel 34"/>
+    <w:qFormat/>
+    <w:rPr>
+      <w:u w:val="none"/>
+    </w:rPr>
+  </w:style>
+  <w:style w:type="character" w:styleId="ListLabel35">
+    <w:name w:val="ListLabel 35"/>
+    <w:qFormat/>
+    <w:rPr>
+      <w:u w:val="none"/>
+    </w:rPr>
+  </w:style>
+  <w:style w:type="character" w:styleId="ListLabel36">
+    <w:name w:val="ListLabel 36"/>
+    <w:qFormat/>
+    <w:rPr>
+      <w:u w:val="none"/>
+    </w:rPr>
+  </w:style>
+  <w:style w:type="character" w:styleId="ListLabel37">
+    <w:name w:val="ListLabel 37"/>
+    <w:qFormat/>
+    <w:rPr>
+      <w:u w:val="none"/>
+    </w:rPr>
+  </w:style>
+  <w:style w:type="character" w:styleId="ListLabel38">
+    <w:name w:val="ListLabel 38"/>
+    <w:qFormat/>
+    <w:rPr>
+      <w:u w:val="none"/>
+    </w:rPr>
+  </w:style>
+  <w:style w:type="character" w:styleId="ListLabel39">
+    <w:name w:val="ListLabel 39"/>
+    <w:qFormat/>
+    <w:rPr>
+      <w:u w:val="none"/>
+    </w:rPr>
+  </w:style>
+  <w:style w:type="character" w:styleId="ListLabel40">
+    <w:name w:val="ListLabel 40"/>
+    <w:qFormat/>
+    <w:rPr>
+      <w:u w:val="none"/>
+    </w:rPr>
+  </w:style>
+  <w:style w:type="character" w:styleId="ListLabel41">
+    <w:name w:val="ListLabel 41"/>
+    <w:qFormat/>
+    <w:rPr>
+      <w:u w:val="none"/>
+    </w:rPr>
+  </w:style>
+  <w:style w:type="character" w:styleId="ListLabel42">
+    <w:name w:val="ListLabel 42"/>
+    <w:qFormat/>
+    <w:rPr>
+      <w:u w:val="none"/>
+    </w:rPr>
+  </w:style>
+  <w:style w:type="character" w:styleId="ListLabel43">
+    <w:name w:val="ListLabel 43"/>
+    <w:qFormat/>
+    <w:rPr>
+      <w:u w:val="none"/>
+    </w:rPr>
+  </w:style>
+  <w:style w:type="character" w:styleId="ListLabel44">
+    <w:name w:val="ListLabel 44"/>
+    <w:qFormat/>
+    <w:rPr>
+      <w:u w:val="none"/>
+    </w:rPr>
+  </w:style>
+  <w:style w:type="character" w:styleId="ListLabel45">
+    <w:name w:val="ListLabel 45"/>
+    <w:qFormat/>
+    <w:rPr>
+      <w:u w:val="none"/>
+    </w:rPr>
+  </w:style>
+  <w:style w:type="character" w:styleId="ListLabel46">
+    <w:name w:val="ListLabel 46"/>
+    <w:qFormat/>
+    <w:rPr>
+      <w:u w:val="none"/>
+    </w:rPr>
+  </w:style>
+  <w:style w:type="character" w:styleId="ListLabel47">
+    <w:name w:val="ListLabel 47"/>
+    <w:qFormat/>
+    <w:rPr>
+      <w:u w:val="none"/>
+    </w:rPr>
+  </w:style>
+  <w:style w:type="character" w:styleId="ListLabel48">
+    <w:name w:val="ListLabel 48"/>
+    <w:qFormat/>
+    <w:rPr>
+      <w:u w:val="none"/>
+    </w:rPr>
+  </w:style>
+  <w:style w:type="character" w:styleId="ListLabel49">
+    <w:name w:val="ListLabel 49"/>
+    <w:qFormat/>
+    <w:rPr>
+      <w:u w:val="none"/>
+    </w:rPr>
+  </w:style>
+  <w:style w:type="character" w:styleId="ListLabel50">
+    <w:name w:val="ListLabel 50"/>
+    <w:qFormat/>
+    <w:rPr>
+      <w:u w:val="none"/>
+    </w:rPr>
+  </w:style>
+  <w:style w:type="character" w:styleId="ListLabel51">
+    <w:name w:val="ListLabel 51"/>
+    <w:qFormat/>
+    <w:rPr>
+      <w:u w:val="none"/>
+    </w:rPr>
+  </w:style>
+  <w:style w:type="character" w:styleId="ListLabel52">
+    <w:name w:val="ListLabel 52"/>
+    <w:qFormat/>
+    <w:rPr>
+      <w:u w:val="none"/>
+    </w:rPr>
+  </w:style>
+  <w:style w:type="character" w:styleId="ListLabel53">
+    <w:name w:val="ListLabel 53"/>
+    <w:qFormat/>
+    <w:rPr>
+      <w:u w:val="none"/>
+    </w:rPr>
+  </w:style>
+  <w:style w:type="character" w:styleId="ListLabel54">
+    <w:name w:val="ListLabel 54"/>
+    <w:qFormat/>
+    <w:rPr>
+      <w:u w:val="none"/>
+    </w:rPr>
+  </w:style>
+  <w:style w:type="character" w:styleId="ListLabel55">
+    <w:name w:val="ListLabel 55"/>
+    <w:qFormat/>
+    <w:rPr>
+      <w:u w:val="none"/>
+    </w:rPr>
+  </w:style>
+  <w:style w:type="character" w:styleId="ListLabel56">
+    <w:name w:val="ListLabel 56"/>
+    <w:qFormat/>
+    <w:rPr>
+      <w:u w:val="none"/>
+    </w:rPr>
+  </w:style>
+  <w:style w:type="character" w:styleId="ListLabel57">
+    <w:name w:val="ListLabel 57"/>
+    <w:qFormat/>
+    <w:rPr>
+      <w:u w:val="none"/>
+    </w:rPr>
+  </w:style>
+  <w:style w:type="character" w:styleId="ListLabel58">
+    <w:name w:val="ListLabel 58"/>
+    <w:qFormat/>
+    <w:rPr>
+      <w:u w:val="none"/>
+    </w:rPr>
+  </w:style>
+  <w:style w:type="character" w:styleId="ListLabel59">
+    <w:name w:val="ListLabel 59"/>
+    <w:qFormat/>
+    <w:rPr>
+      <w:u w:val="none"/>
+    </w:rPr>
+  </w:style>
+  <w:style w:type="character" w:styleId="ListLabel60">
+    <w:name w:val="ListLabel 60"/>
+    <w:qFormat/>
+    <w:rPr>
+      <w:u w:val="none"/>
+    </w:rPr>
+  </w:style>
+  <w:style w:type="character" w:styleId="ListLabel61">
+    <w:name w:val="ListLabel 61"/>
+    <w:qFormat/>
+    <w:rPr>
+      <w:u w:val="none"/>
+    </w:rPr>
+  </w:style>
+  <w:style w:type="character" w:styleId="ListLabel62">
+    <w:name w:val="ListLabel 62"/>
+    <w:qFormat/>
+    <w:rPr>
+      <w:u w:val="none"/>
+    </w:rPr>
+  </w:style>
+  <w:style w:type="character" w:styleId="ListLabel63">
+    <w:name w:val="ListLabel 63"/>
+    <w:qFormat/>
+    <w:rPr>
+      <w:u w:val="none"/>
+    </w:rPr>
+  </w:style>
+  <w:style w:type="character" w:styleId="ListLabel64">
+    <w:name w:val="ListLabel 64"/>
+    <w:qFormat/>
+    <w:rPr>
+      <w:u w:val="none"/>
+    </w:rPr>
+  </w:style>
+  <w:style w:type="character" w:styleId="ListLabel65">
+    <w:name w:val="ListLabel 65"/>
+    <w:qFormat/>
+    <w:rPr>
+      <w:u w:val="none"/>
+    </w:rPr>
+  </w:style>
+  <w:style w:type="character" w:styleId="ListLabel66">
+    <w:name w:val="ListLabel 66"/>
+    <w:qFormat/>
+    <w:rPr>
+      <w:u w:val="none"/>
+    </w:rPr>
+  </w:style>
+  <w:style w:type="character" w:styleId="ListLabel67">
+    <w:name w:val="ListLabel 67"/>
+    <w:qFormat/>
+    <w:rPr>
+      <w:u w:val="none"/>
+    </w:rPr>
+  </w:style>
+  <w:style w:type="character" w:styleId="ListLabel68">
+    <w:name w:val="ListLabel 68"/>
+    <w:qFormat/>
+    <w:rPr>
+      <w:u w:val="none"/>
+    </w:rPr>
+  </w:style>
+  <w:style w:type="character" w:styleId="ListLabel69">
+    <w:name w:val="ListLabel 69"/>
+    <w:qFormat/>
+    <w:rPr>
+      <w:u w:val="none"/>
+    </w:rPr>
+  </w:style>
+  <w:style w:type="character" w:styleId="ListLabel70">
+    <w:name w:val="ListLabel 70"/>
+    <w:qFormat/>
+    <w:rPr>
+      <w:u w:val="none"/>
+    </w:rPr>
+  </w:style>
+  <w:style w:type="character" w:styleId="ListLabel71">
+    <w:name w:val="ListLabel 71"/>
+    <w:qFormat/>
+    <w:rPr>
+      <w:u w:val="none"/>
+    </w:rPr>
+  </w:style>
+  <w:style w:type="character" w:styleId="ListLabel72">
+    <w:name w:val="ListLabel 72"/>
+    <w:qFormat/>
+    <w:rPr>
+      <w:u w:val="none"/>
+    </w:rPr>
+  </w:style>
+  <w:style w:type="character" w:styleId="ListLabel73">
+    <w:name w:val="ListLabel 73"/>
+    <w:qFormat/>
+    <w:rPr>
+      <w:u w:val="none"/>
+    </w:rPr>
+  </w:style>
+  <w:style w:type="character" w:styleId="ListLabel74">
+    <w:name w:val="ListLabel 74"/>
+    <w:qFormat/>
+    <w:rPr>
+      <w:u w:val="none"/>
+    </w:rPr>
+  </w:style>
+  <w:style w:type="character" w:styleId="ListLabel75">
+    <w:name w:val="ListLabel 75"/>
+    <w:qFormat/>
+    <w:rPr>
+      <w:u w:val="none"/>
+    </w:rPr>
+  </w:style>
+  <w:style w:type="character" w:styleId="ListLabel76">
+    <w:name w:val="ListLabel 76"/>
+    <w:qFormat/>
+    <w:rPr>
+      <w:u w:val="none"/>
+    </w:rPr>
+  </w:style>
+  <w:style w:type="character" w:styleId="ListLabel77">
+    <w:name w:val="ListLabel 77"/>
+    <w:qFormat/>
+    <w:rPr>
+      <w:u w:val="none"/>
+    </w:rPr>
+  </w:style>
+  <w:style w:type="character" w:styleId="ListLabel78">
+    <w:name w:val="ListLabel 78"/>
+    <w:qFormat/>
+    <w:rPr>
+      <w:u w:val="none"/>
+    </w:rPr>
+  </w:style>
+  <w:style w:type="character" w:styleId="ListLabel79">
+    <w:name w:val="ListLabel 79"/>
+    <w:qFormat/>
+    <w:rPr>
+      <w:u w:val="none"/>
+    </w:rPr>
+  </w:style>
+  <w:style w:type="character" w:styleId="ListLabel80">
+    <w:name w:val="ListLabel 80"/>
+    <w:qFormat/>
+    <w:rPr>
+      <w:u w:val="none"/>
+    </w:rPr>
+  </w:style>
+  <w:style w:type="character" w:styleId="ListLabel81">
+    <w:name w:val="ListLabel 81"/>
+    <w:qFormat/>
+    <w:rPr>
+      <w:u w:val="none"/>
+    </w:rPr>
+  </w:style>
+  <w:style w:type="paragraph" w:styleId="Heading">
+    <w:name w:val="Heading"/>
+    <w:basedOn w:val="Normal"/>
+    <w:next w:val="TextBody"/>
+    <w:qFormat/>
+    <w:pPr>
+      <w:keepNext/>
+      <w:spacing w:before="240" w:after="120"/>
+    </w:pPr>
+    <w:rPr>
+      <w:rFonts w:ascii="Liberation Sans" w:hAnsi="Liberation Sans" w:eastAsia="Noto Sans CJK SC Regular" w:cs="FreeSans"/>
+      <w:sz w:val="28"/>
+      <w:szCs w:val="28"/>
+    </w:rPr>
+  </w:style>
+  <w:style w:type="paragraph" w:styleId="TextBody">
+    <w:name w:val="Body Text"/>
+    <w:basedOn w:val="Normal"/>
+    <w:pPr>
+      <w:spacing w:lineRule="auto" w:line="288" w:before="0" w:after="140"/>
+    </w:pPr>
+    <w:rPr/>
+  </w:style>
+  <w:style w:type="paragraph" w:styleId="List">
+    <w:name w:val="List"/>
+    <w:basedOn w:val="TextBody"/>
+    <w:pPr/>
+    <w:rPr>
+      <w:rFonts w:cs="FreeSans"/>
+    </w:rPr>
+  </w:style>
+  <w:style w:type="paragraph" w:styleId="Caption">
+    <w:name w:val="Caption"/>
+    <w:basedOn w:val="Normal"/>
+    <w:qFormat/>
+    <w:pPr>
+      <w:suppressLineNumbers/>
+      <w:spacing w:before="120" w:after="120"/>
+    </w:pPr>
+    <w:rPr>
+      <w:rFonts w:cs="FreeSans"/>
+      <w:i/>
+      <w:iCs/>
+      <w:sz w:val="24"/>
+      <w:szCs w:val="24"/>
+    </w:rPr>
+  </w:style>
+  <w:style w:type="paragraph" w:styleId="Index">
+    <w:name w:val="Index"/>
+    <w:basedOn w:val="Normal"/>
+    <w:qFormat/>
+    <w:pPr>
+      <w:suppressLineNumbers/>
+    </w:pPr>
+    <w:rPr>
+      <w:rFonts w:cs="FreeSans"/>
+    </w:rPr>
+  </w:style>
+  <w:style w:type="paragraph" w:styleId="Normal1" w:customStyle="1">
+    <w:name w:val="Normal1"/>
+    <w:qFormat/>
+    <w:rsid w:val="000c285d"/>
+    <w:pPr>
+      <w:widowControl/>
+      <w:bidi w:val="0"/>
+      <w:spacing w:lineRule="auto" w:line="276" w:before="0" w:after="0"/>
+      <w:jc w:val="left"/>
+    </w:pPr>
+    <w:rPr>
+      <w:rFonts w:ascii="Arial" w:hAnsi="Arial" w:eastAsia="Arial" w:cs="Arial"/>
+      <w:color w:val="000000"/>
+      <w:sz w:val="22"/>
+      <w:szCs w:val="22"/>
+      <w:lang w:val="en-US" w:eastAsia="en-US" w:bidi="ar-SA"/>
+    </w:rPr>
+  </w:style>
+  <w:style w:type="paragraph" w:styleId="ListParagraph">
+    <w:name w:val="List Paragraph"/>
+    <w:basedOn w:val="Normal"/>
+    <w:uiPriority w:val="34"/>
+    <w:qFormat/>
+    <w:rsid w:val="000c285d"/>
+    <w:pPr>
+      <w:spacing w:before="0" w:after="0"/>
+      <w:ind w:left="720" w:hanging="0"/>
+      <w:contextualSpacing/>
+    </w:pPr>
+    <w:rPr/>
+  </w:style>
+  <w:style w:type="numbering" w:styleId="NoList" w:default="1">
+    <w:name w:val="No List"/>
+    <w:uiPriority w:val="99"/>
+    <w:semiHidden/>
+    <w:unhideWhenUsed/>
+    <w:qFormat/>
   </w:style>
   <w:style w:type="table" w:default="1" w:styleId="TableNormal">
     <w:name w:val="Normal Table"/>
@@ -1592,69 +2881,6 @@
         <w:right w:w="108" w:type="dxa"/>
       </w:tblCellMar>
     </w:tblPr>
-  </w:style>
-  <w:style w:type="numbering" w:default="1" w:styleId="NoList">
-    <w:name w:val="No List"/>
-    <w:uiPriority w:val="99"/>
-    <w:semiHidden/>
-    <w:unhideWhenUsed/>
-  </w:style>
-  <w:style w:type="character" w:customStyle="1" w:styleId="Heading2Char">
-    <w:name w:val="Heading 2 Char"/>
-    <w:basedOn w:val="DefaultParagraphFont"/>
-    <w:link w:val="Heading2"/>
-    <w:rsid w:val="000C285D"/>
-    <w:rPr>
-      <w:rFonts w:ascii="Arial" w:eastAsia="Arial" w:hAnsi="Arial" w:cs="Arial"/>
-      <w:color w:val="000000"/>
-      <w:sz w:val="32"/>
-      <w:szCs w:val="32"/>
-    </w:rPr>
-  </w:style>
-  <w:style w:type="character" w:customStyle="1" w:styleId="Heading3Char">
-    <w:name w:val="Heading 3 Char"/>
-    <w:basedOn w:val="DefaultParagraphFont"/>
-    <w:link w:val="Heading3"/>
-    <w:rsid w:val="000C285D"/>
-    <w:rPr>
-      <w:rFonts w:ascii="Arial" w:eastAsia="Arial" w:hAnsi="Arial" w:cs="Arial"/>
-      <w:color w:val="434343"/>
-      <w:sz w:val="28"/>
-      <w:szCs w:val="28"/>
-    </w:rPr>
-  </w:style>
-  <w:style w:type="paragraph" w:customStyle="1" w:styleId="Normal1">
-    <w:name w:val="Normal1"/>
-    <w:rsid w:val="000C285D"/>
-    <w:pPr>
-      <w:spacing w:after="0" w:line="276" w:lineRule="auto"/>
-    </w:pPr>
-    <w:rPr>
-      <w:rFonts w:ascii="Arial" w:eastAsia="Arial" w:hAnsi="Arial" w:cs="Arial"/>
-      <w:color w:val="000000"/>
-    </w:rPr>
-  </w:style>
-  <w:style w:type="character" w:styleId="Hyperlink">
-    <w:name w:val="Hyperlink"/>
-    <w:basedOn w:val="DefaultParagraphFont"/>
-    <w:uiPriority w:val="99"/>
-    <w:unhideWhenUsed/>
-    <w:rsid w:val="000C285D"/>
-    <w:rPr>
-      <w:color w:val="0563C1" w:themeColor="hyperlink"/>
-      <w:u w:val="single"/>
-    </w:rPr>
-  </w:style>
-  <w:style w:type="paragraph" w:styleId="ListParagraph">
-    <w:name w:val="List Paragraph"/>
-    <w:basedOn w:val="Normal"/>
-    <w:uiPriority w:val="34"/>
-    <w:qFormat/>
-    <w:rsid w:val="000C285D"/>
-    <w:pPr>
-      <w:ind w:left="720"/>
-      <w:contextualSpacing/>
-    </w:pPr>
   </w:style>
 </w:styles>
 </file>

</xml_diff>